<commit_message>
some edit of composition report
</commit_message>
<xml_diff>
--- a/platform-design/cases/decomposition/report/分解法 v0.1.docx
+++ b/platform-design/cases/decomposition/report/分解法 v0.1.docx
@@ -8002,8 +8002,16 @@
         <w:rPr>
           <w:rFonts w:cstheme="minorBidi"/>
         </w:rPr>
-        <w:t>=i</w:t>
-      </w:r>
+        <w:t>=</w:t>
+      </w:r>
+      <w:proofErr w:type="spellStart"/>
+      <w:r>
+        <w:rPr>
+          <w:rFonts w:cstheme="minorBidi"/>
+        </w:rPr>
+        <w:t>i</w:t>
+      </w:r>
+      <w:proofErr w:type="spellEnd"/>
       <w:r>
         <w:rPr>
           <w:rFonts w:cstheme="minorBidi" w:hint="eastAsia"/>
@@ -9126,7 +9134,15 @@
         <w:pStyle w:val="afa"/>
       </w:pPr>
       <w:r>
-        <w:t>2{eat(P, ham, yes); eat(P, pork, tod)}2 :- answer(P).</w:t>
+        <w:t xml:space="preserve">2{eat(P, ham, yes); eat(P, pork, </w:t>
+      </w:r>
+      <w:proofErr w:type="spellStart"/>
+      <w:r>
+        <w:t>tod</w:t>
+      </w:r>
+      <w:proofErr w:type="spellEnd"/>
+      <w:r>
+        <w:t>)}2 :- answer(P).</w:t>
       </w:r>
     </w:p>
     <w:p>
@@ -9675,7 +9691,15 @@
         <w:pStyle w:val="afa"/>
       </w:pPr>
       <w:r>
-        <w:t>2{join(w;l)}2 :- p(21).</w:t>
+        <w:t>2{join(</w:t>
+      </w:r>
+      <w:proofErr w:type="spellStart"/>
+      <w:r>
+        <w:t>w;l</w:t>
+      </w:r>
+      <w:proofErr w:type="spellEnd"/>
+      <w:r>
+        <w:t>)}2 :- p(21).</w:t>
       </w:r>
     </w:p>
     <w:p>
@@ -10877,8 +10901,16 @@
         <w:rPr>
           <w:rFonts w:cstheme="minorBidi"/>
         </w:rPr>
-        <w:t>=i</w:t>
-      </w:r>
+        <w:t>=</w:t>
+      </w:r>
+      <w:proofErr w:type="spellStart"/>
+      <w:r>
+        <w:rPr>
+          <w:rFonts w:cstheme="minorBidi"/>
+        </w:rPr>
+        <w:t>i</w:t>
+      </w:r>
+      <w:proofErr w:type="spellEnd"/>
       <w:r>
         <w:rPr>
           <w:rFonts w:cstheme="minorBidi" w:hint="eastAsia"/>
@@ -11250,7 +11282,15 @@
         <w:pStyle w:val="afa"/>
       </w:pPr>
       <w:r>
-        <w:t>MINP{propsition(1..PN)}MAXP :- rule.</w:t>
+        <w:t>MINP{</w:t>
+      </w:r>
+      <w:proofErr w:type="spellStart"/>
+      <w:r>
+        <w:t>propsition</w:t>
+      </w:r>
+      <w:proofErr w:type="spellEnd"/>
+      <w:r>
+        <w:t>(1..PN)}MAXP :- rule.</w:t>
       </w:r>
     </w:p>
     <w:p>
@@ -12375,8 +12415,13 @@
               <w:pStyle w:val="a1"/>
               <w:ind w:firstLineChars="186" w:firstLine="446"/>
             </w:pPr>
-            <w:r>
-              <w:t>common_sense.</w:t>
+            <w:proofErr w:type="spellStart"/>
+            <w:r>
+              <w:t>common_sense</w:t>
+            </w:r>
+            <w:proofErr w:type="spellEnd"/>
+            <w:r>
+              <w:t>.</w:t>
             </w:r>
           </w:p>
           <w:p>
@@ -13072,7 +13117,15 @@
               <w:ind w:firstLine="480"/>
             </w:pPr>
             <w:r>
-              <w:t>1{percondition(X,P1,P2):person(P1),person(P2)}1 :- option(X).</w:t>
+              <w:t>1{</w:t>
+            </w:r>
+            <w:proofErr w:type="spellStart"/>
+            <w:r>
+              <w:t>percondition</w:t>
+            </w:r>
+            <w:proofErr w:type="spellEnd"/>
+            <w:r>
+              <w:t>(X,P1,P2):person(P1),person(P2)}1 :- option(X).</w:t>
             </w:r>
           </w:p>
           <w:p>
@@ -13087,7 +13140,31 @@
               <w:ind w:firstLine="480"/>
             </w:pPr>
             <w:r>
-              <w:t>3{elder(P1, P2); identity_match(P1, writer); identity_match(P2, teacher)}3 :- percondition(1,P1,P2).</w:t>
+              <w:t xml:space="preserve">3{elder(P1, P2); </w:t>
+            </w:r>
+            <w:proofErr w:type="spellStart"/>
+            <w:r>
+              <w:t>identity_match</w:t>
+            </w:r>
+            <w:proofErr w:type="spellEnd"/>
+            <w:r>
+              <w:t xml:space="preserve">(P1, writer); </w:t>
+            </w:r>
+            <w:proofErr w:type="spellStart"/>
+            <w:r>
+              <w:t>identity_match</w:t>
+            </w:r>
+            <w:proofErr w:type="spellEnd"/>
+            <w:r>
+              <w:t xml:space="preserve">(P2, teacher)}3 :- </w:t>
+            </w:r>
+            <w:proofErr w:type="spellStart"/>
+            <w:r>
+              <w:t>percondition</w:t>
+            </w:r>
+            <w:proofErr w:type="spellEnd"/>
+            <w:r>
+              <w:t>(1,P1,P2).</w:t>
             </w:r>
           </w:p>
         </w:tc>
@@ -13185,7 +13262,15 @@
               <w:ind w:firstLine="480"/>
             </w:pPr>
             <w:r>
-              <w:t>1{-percondition(1,P1,P2):person(P1),person(P2)}1 :- -option(1).</w:t>
+              <w:t>1{-</w:t>
+            </w:r>
+            <w:proofErr w:type="spellStart"/>
+            <w:r>
+              <w:t>percondition</w:t>
+            </w:r>
+            <w:proofErr w:type="spellEnd"/>
+            <w:r>
+              <w:t>(1,P1,P2):person(P1),person(P2)}1 :- -option(1).</w:t>
             </w:r>
           </w:p>
           <w:p>
@@ -13200,7 +13285,31 @@
               <w:ind w:firstLine="480"/>
             </w:pPr>
             <w:r>
-              <w:t>3{elder(P1, P2); identity_match(P1, writer); identity_match(P2, teacher)}3 :- percondition(1,P1,P2).</w:t>
+              <w:t xml:space="preserve">3{elder(P1, P2); </w:t>
+            </w:r>
+            <w:proofErr w:type="spellStart"/>
+            <w:r>
+              <w:t>identity_match</w:t>
+            </w:r>
+            <w:proofErr w:type="spellEnd"/>
+            <w:r>
+              <w:t xml:space="preserve">(P1, writer); </w:t>
+            </w:r>
+            <w:proofErr w:type="spellStart"/>
+            <w:r>
+              <w:t>identity_match</w:t>
+            </w:r>
+            <w:proofErr w:type="spellEnd"/>
+            <w:r>
+              <w:t xml:space="preserve">(P2, teacher)}3 :- </w:t>
+            </w:r>
+            <w:proofErr w:type="spellStart"/>
+            <w:r>
+              <w:t>percondition</w:t>
+            </w:r>
+            <w:proofErr w:type="spellEnd"/>
+            <w:r>
+              <w:t>(1,P1,P2).</w:t>
             </w:r>
           </w:p>
           <w:p>
@@ -13209,7 +13318,31 @@
               <w:ind w:firstLine="480"/>
             </w:pPr>
             <w:r>
-              <w:t>0{elder(P1, P2); identity_match(P1, writer); identity_match(P2, teacher)}2 :- -percondition(1,P1,P2).</w:t>
+              <w:t xml:space="preserve">0{elder(P1, P2); </w:t>
+            </w:r>
+            <w:proofErr w:type="spellStart"/>
+            <w:r>
+              <w:t>identity_match</w:t>
+            </w:r>
+            <w:proofErr w:type="spellEnd"/>
+            <w:r>
+              <w:t xml:space="preserve">(P1, writer); </w:t>
+            </w:r>
+            <w:proofErr w:type="spellStart"/>
+            <w:r>
+              <w:t>identity_match</w:t>
+            </w:r>
+            <w:proofErr w:type="spellEnd"/>
+            <w:r>
+              <w:t>(P2, teacher)}2 :- -</w:t>
+            </w:r>
+            <w:proofErr w:type="spellStart"/>
+            <w:r>
+              <w:t>percondition</w:t>
+            </w:r>
+            <w:proofErr w:type="spellEnd"/>
+            <w:r>
+              <w:t>(1,P1,P2).</w:t>
             </w:r>
           </w:p>
           <w:p>
@@ -13234,8 +13367,13 @@
         <w:t>则会输出过多不必要的答案集。因为对于每一个</w:t>
       </w:r>
       <w:r>
-        <w:t>-percondition</w:t>
-      </w:r>
+        <w:t>-</w:t>
+      </w:r>
+      <w:proofErr w:type="spellStart"/>
+      <w:r>
+        <w:t>percondition</w:t>
+      </w:r>
+      <w:proofErr w:type="spellEnd"/>
       <w:r>
         <w:rPr>
           <w:rFonts w:hint="eastAsia"/>
@@ -13423,19 +13561,1456 @@
         <w:rPr>
           <w:rFonts w:hint="eastAsia"/>
         </w:rPr>
-        <w:t>种答案集组合。目前尚未想出优化代码。</w:t>
-      </w:r>
-    </w:p>
-    <w:p>
-      <w:pPr>
-        <w:pStyle w:val="a1"/>
-        <w:ind w:firstLine="480"/>
-      </w:pPr>
-      <w:r>
-        <w:rPr>
-          <w:rFonts w:hint="eastAsia"/>
-        </w:rPr>
-        <w:t>因此只能使用类似于约束满足方法来实现，此时能够输出正确结果，如</w:t>
+        <w:t>种答案集组合。</w:t>
+      </w:r>
+    </w:p>
+    <w:p>
+      <w:pPr>
+        <w:pStyle w:val="a1"/>
+        <w:ind w:firstLine="480"/>
+      </w:pPr>
+      <w:r>
+        <w:rPr>
+          <w:rFonts w:hint="eastAsia"/>
+        </w:rPr>
+        <w:t>定义选项不成立条件：</w:t>
+      </w:r>
+    </w:p>
+    <w:tbl>
+      <w:tblPr>
+        <w:tblStyle w:val="aff1"/>
+        <w:tblW w:w="0" w:type="auto"/>
+        <w:tblLook w:val="04A0" w:firstRow="1" w:lastRow="0" w:firstColumn="1" w:lastColumn="0" w:noHBand="0" w:noVBand="1"/>
+      </w:tblPr>
+      <w:tblGrid>
+        <w:gridCol w:w="9628"/>
+      </w:tblGrid>
+      <w:tr>
+        <w:tc>
+          <w:tcPr>
+            <w:tcW w:w="9628" w:type="dxa"/>
+          </w:tcPr>
+          <w:p>
+            <w:pPr>
+              <w:pStyle w:val="a1"/>
+              <w:ind w:firstLine="480"/>
+            </w:pPr>
+            <w:r>
+              <w:t xml:space="preserve">3{elder(P1, P2); </w:t>
+            </w:r>
+            <w:proofErr w:type="spellStart"/>
+            <w:r>
+              <w:t>identity_match</w:t>
+            </w:r>
+            <w:proofErr w:type="spellEnd"/>
+            <w:r>
+              <w:t xml:space="preserve">(P1, writer); </w:t>
+            </w:r>
+            <w:proofErr w:type="spellStart"/>
+            <w:r>
+              <w:t>identity_match</w:t>
+            </w:r>
+            <w:proofErr w:type="spellEnd"/>
+            <w:r>
+              <w:t xml:space="preserve">(P2, teacher)}3 :- </w:t>
+            </w:r>
+            <w:proofErr w:type="spellStart"/>
+            <w:r>
+              <w:t>percondition</w:t>
+            </w:r>
+            <w:proofErr w:type="spellEnd"/>
+            <w:r>
+              <w:t>(1,P1,P2).</w:t>
+            </w:r>
+          </w:p>
+          <w:p>
+            <w:pPr>
+              <w:pStyle w:val="a1"/>
+              <w:ind w:firstLine="480"/>
+            </w:pPr>
+            <w:r>
+              <w:t xml:space="preserve">3{not elder(P1, P2); </w:t>
+            </w:r>
+            <w:proofErr w:type="spellStart"/>
+            <w:r>
+              <w:t>identity_match</w:t>
+            </w:r>
+            <w:proofErr w:type="spellEnd"/>
+            <w:r>
+              <w:t xml:space="preserve">(P1, writer); </w:t>
+            </w:r>
+            <w:proofErr w:type="spellStart"/>
+            <w:r>
+              <w:t>identity_match</w:t>
+            </w:r>
+            <w:proofErr w:type="spellEnd"/>
+            <w:r>
+              <w:t>(P2, teacher)}3 :- -</w:t>
+            </w:r>
+            <w:proofErr w:type="spellStart"/>
+            <w:r>
+              <w:t>percondition</w:t>
+            </w:r>
+            <w:proofErr w:type="spellEnd"/>
+            <w:r>
+              <w:t>(1,P1,P2).</w:t>
+            </w:r>
+          </w:p>
+          <w:p>
+            <w:pPr>
+              <w:pStyle w:val="a1"/>
+              <w:ind w:firstLine="480"/>
+            </w:pPr>
+          </w:p>
+          <w:p>
+            <w:pPr>
+              <w:pStyle w:val="a1"/>
+              <w:ind w:firstLine="480"/>
+            </w:pPr>
+            <w:r>
+              <w:t>3{</w:t>
+            </w:r>
+            <w:proofErr w:type="spellStart"/>
+            <w:r>
+              <w:t>same_hometown</w:t>
+            </w:r>
+            <w:proofErr w:type="spellEnd"/>
+            <w:r>
+              <w:t xml:space="preserve">(P1, P2); </w:t>
+            </w:r>
+            <w:proofErr w:type="spellStart"/>
+            <w:r>
+              <w:t>identity_match</w:t>
+            </w:r>
+            <w:proofErr w:type="spellEnd"/>
+            <w:r>
+              <w:t xml:space="preserve">(P1, doctor); </w:t>
+            </w:r>
+            <w:proofErr w:type="spellStart"/>
+            <w:r>
+              <w:t>identity_match</w:t>
+            </w:r>
+            <w:proofErr w:type="spellEnd"/>
+            <w:r>
+              <w:t xml:space="preserve">(P2, lawyer)}3 :- </w:t>
+            </w:r>
+            <w:proofErr w:type="spellStart"/>
+            <w:r>
+              <w:t>percondition</w:t>
+            </w:r>
+            <w:proofErr w:type="spellEnd"/>
+            <w:r>
+              <w:t>(2,P1,P2).</w:t>
+            </w:r>
+          </w:p>
+          <w:p>
+            <w:pPr>
+              <w:pStyle w:val="a1"/>
+              <w:ind w:firstLine="480"/>
+            </w:pPr>
+            <w:r>
+              <w:t xml:space="preserve">3{not </w:t>
+            </w:r>
+            <w:proofErr w:type="spellStart"/>
+            <w:r>
+              <w:t>same_hometown</w:t>
+            </w:r>
+            <w:proofErr w:type="spellEnd"/>
+            <w:r>
+              <w:t xml:space="preserve">(P1, P2); </w:t>
+            </w:r>
+            <w:proofErr w:type="spellStart"/>
+            <w:r>
+              <w:t>identity_match</w:t>
+            </w:r>
+            <w:proofErr w:type="spellEnd"/>
+            <w:r>
+              <w:t xml:space="preserve">(P1, doctor); </w:t>
+            </w:r>
+            <w:proofErr w:type="spellStart"/>
+            <w:r>
+              <w:t>identity_match</w:t>
+            </w:r>
+            <w:proofErr w:type="spellEnd"/>
+            <w:r>
+              <w:t>(P2, lawyer)}3 :- -</w:t>
+            </w:r>
+            <w:proofErr w:type="spellStart"/>
+            <w:r>
+              <w:t>percondition</w:t>
+            </w:r>
+            <w:proofErr w:type="spellEnd"/>
+            <w:r>
+              <w:t>(2,P1,P2).</w:t>
+            </w:r>
+          </w:p>
+          <w:p>
+            <w:pPr>
+              <w:pStyle w:val="a1"/>
+              <w:ind w:firstLine="480"/>
+            </w:pPr>
+          </w:p>
+          <w:p>
+            <w:pPr>
+              <w:pStyle w:val="a1"/>
+              <w:ind w:firstLine="480"/>
+            </w:pPr>
+            <w:r>
+              <w:t xml:space="preserve">3{elder(P1, P2); </w:t>
+            </w:r>
+            <w:proofErr w:type="spellStart"/>
+            <w:r>
+              <w:t>identity_match</w:t>
+            </w:r>
+            <w:proofErr w:type="spellEnd"/>
+            <w:r>
+              <w:t xml:space="preserve">(P1, doctor); </w:t>
+            </w:r>
+            <w:proofErr w:type="spellStart"/>
+            <w:r>
+              <w:t>identity_match</w:t>
+            </w:r>
+            <w:proofErr w:type="spellEnd"/>
+            <w:r>
+              <w:t xml:space="preserve">(P2, writer)}3 :- </w:t>
+            </w:r>
+            <w:proofErr w:type="spellStart"/>
+            <w:r>
+              <w:t>percondition</w:t>
+            </w:r>
+            <w:proofErr w:type="spellEnd"/>
+            <w:r>
+              <w:t>(3,P1,P2).</w:t>
+            </w:r>
+          </w:p>
+          <w:p>
+            <w:pPr>
+              <w:pStyle w:val="a1"/>
+              <w:ind w:firstLine="480"/>
+            </w:pPr>
+            <w:r>
+              <w:t xml:space="preserve">3{not elder(P1, P2); </w:t>
+            </w:r>
+            <w:proofErr w:type="spellStart"/>
+            <w:r>
+              <w:t>identity_match</w:t>
+            </w:r>
+            <w:proofErr w:type="spellEnd"/>
+            <w:r>
+              <w:t xml:space="preserve">(P1, doctor); </w:t>
+            </w:r>
+            <w:proofErr w:type="spellStart"/>
+            <w:r>
+              <w:t>identity_match</w:t>
+            </w:r>
+            <w:proofErr w:type="spellEnd"/>
+            <w:r>
+              <w:t>(P2, writer)}3 :- -</w:t>
+            </w:r>
+            <w:proofErr w:type="spellStart"/>
+            <w:r>
+              <w:t>percondition</w:t>
+            </w:r>
+            <w:proofErr w:type="spellEnd"/>
+            <w:r>
+              <w:t>(3,P1,P2).</w:t>
+            </w:r>
+          </w:p>
+          <w:p>
+            <w:pPr>
+              <w:pStyle w:val="a1"/>
+              <w:ind w:firstLine="480"/>
+            </w:pPr>
+          </w:p>
+          <w:p>
+            <w:pPr>
+              <w:pStyle w:val="a1"/>
+              <w:ind w:firstLine="480"/>
+            </w:pPr>
+            <w:r>
+              <w:t>3{</w:t>
+            </w:r>
+            <w:proofErr w:type="spellStart"/>
+            <w:r>
+              <w:t>different_hometown</w:t>
+            </w:r>
+            <w:proofErr w:type="spellEnd"/>
+            <w:r>
+              <w:t xml:space="preserve">(P1, P2); </w:t>
+            </w:r>
+            <w:proofErr w:type="spellStart"/>
+            <w:r>
+              <w:t>identity_match</w:t>
+            </w:r>
+            <w:proofErr w:type="spellEnd"/>
+            <w:r>
+              <w:t xml:space="preserve">(P1, teacher); </w:t>
+            </w:r>
+            <w:proofErr w:type="spellStart"/>
+            <w:r>
+              <w:t>identity_match</w:t>
+            </w:r>
+            <w:proofErr w:type="spellEnd"/>
+            <w:r>
+              <w:t xml:space="preserve">(P2, lawyer)}3 :- </w:t>
+            </w:r>
+            <w:proofErr w:type="spellStart"/>
+            <w:r>
+              <w:t>percondition</w:t>
+            </w:r>
+            <w:proofErr w:type="spellEnd"/>
+            <w:r>
+              <w:t>(4,P1,P2).</w:t>
+            </w:r>
+          </w:p>
+          <w:p>
+            <w:pPr>
+              <w:pStyle w:val="a1"/>
+              <w:ind w:firstLine="480"/>
+              <w:rPr>
+                <w:rFonts w:hint="eastAsia"/>
+              </w:rPr>
+            </w:pPr>
+            <w:r>
+              <w:t xml:space="preserve">3{not </w:t>
+            </w:r>
+            <w:proofErr w:type="spellStart"/>
+            <w:r>
+              <w:t>different_hometown</w:t>
+            </w:r>
+            <w:proofErr w:type="spellEnd"/>
+            <w:r>
+              <w:t xml:space="preserve">(P1, P2); </w:t>
+            </w:r>
+            <w:proofErr w:type="spellStart"/>
+            <w:r>
+              <w:t>identity_match</w:t>
+            </w:r>
+            <w:proofErr w:type="spellEnd"/>
+            <w:r>
+              <w:t xml:space="preserve">(P1, teacher); </w:t>
+            </w:r>
+            <w:proofErr w:type="spellStart"/>
+            <w:r>
+              <w:t>identity_match</w:t>
+            </w:r>
+            <w:proofErr w:type="spellEnd"/>
+            <w:r>
+              <w:t>(P2, lawyer)}3 :- -</w:t>
+            </w:r>
+            <w:proofErr w:type="spellStart"/>
+            <w:r>
+              <w:t>percondition</w:t>
+            </w:r>
+            <w:proofErr w:type="spellEnd"/>
+            <w:r>
+              <w:t>(4,P1,P2).</w:t>
+            </w:r>
+          </w:p>
+        </w:tc>
+      </w:tr>
+    </w:tbl>
+    <w:p>
+      <w:pPr>
+        <w:pStyle w:val="a1"/>
+        <w:ind w:firstLine="480"/>
+      </w:pPr>
+      <w:r>
+        <w:rPr>
+          <w:rFonts w:hint="eastAsia"/>
+        </w:rPr>
+        <w:t>此时，答案集：</w:t>
+      </w:r>
+    </w:p>
+    <w:tbl>
+      <w:tblPr>
+        <w:tblStyle w:val="aff1"/>
+        <w:tblW w:w="0" w:type="auto"/>
+        <w:tblLook w:val="04A0" w:firstRow="1" w:lastRow="0" w:firstColumn="1" w:lastColumn="0" w:noHBand="0" w:noVBand="1"/>
+      </w:tblPr>
+      <w:tblGrid>
+        <w:gridCol w:w="9628"/>
+      </w:tblGrid>
+      <w:tr>
+        <w:tc>
+          <w:tcPr>
+            <w:tcW w:w="9628" w:type="dxa"/>
+          </w:tcPr>
+          <w:p>
+            <w:pPr>
+              <w:pStyle w:val="a1"/>
+              <w:ind w:firstLine="480"/>
+            </w:pPr>
+            <w:r>
+              <w:t>Answer: 1</w:t>
+            </w:r>
+          </w:p>
+          <w:p>
+            <w:pPr>
+              <w:pStyle w:val="a1"/>
+              <w:ind w:firstLine="480"/>
+            </w:pPr>
+            <w:r>
+              <w:t xml:space="preserve">option(1) option(3) </w:t>
+            </w:r>
+            <w:proofErr w:type="spellStart"/>
+            <w:r>
+              <w:t>percondition</w:t>
+            </w:r>
+            <w:proofErr w:type="spellEnd"/>
+            <w:r>
+              <w:t xml:space="preserve">(1,a,d) </w:t>
+            </w:r>
+            <w:proofErr w:type="spellStart"/>
+            <w:r>
+              <w:t>percondition</w:t>
+            </w:r>
+            <w:proofErr w:type="spellEnd"/>
+            <w:r>
+              <w:t xml:space="preserve">(3,b,a) -option(2) -option(4) </w:t>
+            </w:r>
+            <w:proofErr w:type="spellStart"/>
+            <w:r>
+              <w:t>different_hometown</w:t>
+            </w:r>
+            <w:proofErr w:type="spellEnd"/>
+            <w:r>
+              <w:t>(</w:t>
+            </w:r>
+            <w:proofErr w:type="spellStart"/>
+            <w:r>
+              <w:t>b,c</w:t>
+            </w:r>
+            <w:proofErr w:type="spellEnd"/>
+            <w:r>
+              <w:t xml:space="preserve">) </w:t>
+            </w:r>
+            <w:proofErr w:type="spellStart"/>
+            <w:r>
+              <w:t>different_hometown</w:t>
+            </w:r>
+            <w:proofErr w:type="spellEnd"/>
+            <w:r>
+              <w:t>(</w:t>
+            </w:r>
+            <w:proofErr w:type="spellStart"/>
+            <w:r>
+              <w:t>c,b</w:t>
+            </w:r>
+            <w:proofErr w:type="spellEnd"/>
+            <w:r>
+              <w:t xml:space="preserve">) </w:t>
+            </w:r>
+            <w:proofErr w:type="spellStart"/>
+            <w:r>
+              <w:t>unknown_hometown</w:t>
+            </w:r>
+            <w:proofErr w:type="spellEnd"/>
+            <w:r>
+              <w:t>(</w:t>
+            </w:r>
+            <w:proofErr w:type="spellStart"/>
+            <w:r>
+              <w:t>b,a</w:t>
+            </w:r>
+            <w:proofErr w:type="spellEnd"/>
+            <w:r>
+              <w:t xml:space="preserve">) </w:t>
+            </w:r>
+            <w:proofErr w:type="spellStart"/>
+            <w:r>
+              <w:t>unknown_hometown</w:t>
+            </w:r>
+            <w:proofErr w:type="spellEnd"/>
+            <w:r>
+              <w:t>(</w:t>
+            </w:r>
+            <w:proofErr w:type="spellStart"/>
+            <w:r>
+              <w:t>d,a</w:t>
+            </w:r>
+            <w:proofErr w:type="spellEnd"/>
+            <w:r>
+              <w:t xml:space="preserve">) </w:t>
+            </w:r>
+            <w:proofErr w:type="spellStart"/>
+            <w:r>
+              <w:t>unknown_hometown</w:t>
+            </w:r>
+            <w:proofErr w:type="spellEnd"/>
+            <w:r>
+              <w:t>(</w:t>
+            </w:r>
+            <w:proofErr w:type="spellStart"/>
+            <w:r>
+              <w:t>a,b</w:t>
+            </w:r>
+            <w:proofErr w:type="spellEnd"/>
+            <w:r>
+              <w:t xml:space="preserve">) </w:t>
+            </w:r>
+            <w:proofErr w:type="spellStart"/>
+            <w:r>
+              <w:t>unknown_hometown</w:t>
+            </w:r>
+            <w:proofErr w:type="spellEnd"/>
+            <w:r>
+              <w:t>(</w:t>
+            </w:r>
+            <w:proofErr w:type="spellStart"/>
+            <w:r>
+              <w:t>d,c</w:t>
+            </w:r>
+            <w:proofErr w:type="spellEnd"/>
+            <w:r>
+              <w:t xml:space="preserve">) </w:t>
+            </w:r>
+            <w:proofErr w:type="spellStart"/>
+            <w:r>
+              <w:t>unknown_hometown</w:t>
+            </w:r>
+            <w:proofErr w:type="spellEnd"/>
+            <w:r>
+              <w:t>(</w:t>
+            </w:r>
+            <w:proofErr w:type="spellStart"/>
+            <w:r>
+              <w:t>a,d</w:t>
+            </w:r>
+            <w:proofErr w:type="spellEnd"/>
+            <w:r>
+              <w:t xml:space="preserve">) </w:t>
+            </w:r>
+            <w:proofErr w:type="spellStart"/>
+            <w:r>
+              <w:t>unknown_hometown</w:t>
+            </w:r>
+            <w:proofErr w:type="spellEnd"/>
+            <w:r>
+              <w:t>(</w:t>
+            </w:r>
+            <w:proofErr w:type="spellStart"/>
+            <w:r>
+              <w:t>c,d</w:t>
+            </w:r>
+            <w:proofErr w:type="spellEnd"/>
+            <w:r>
+              <w:t>)</w:t>
+            </w:r>
+          </w:p>
+          <w:p>
+            <w:pPr>
+              <w:pStyle w:val="a1"/>
+              <w:ind w:firstLine="480"/>
+            </w:pPr>
+            <w:r>
+              <w:t>Answer: 2</w:t>
+            </w:r>
+          </w:p>
+          <w:p>
+            <w:pPr>
+              <w:pStyle w:val="a1"/>
+              <w:ind w:firstLine="480"/>
+            </w:pPr>
+            <w:r>
+              <w:t xml:space="preserve">option(1) option(3) option(4) </w:t>
+            </w:r>
+            <w:proofErr w:type="spellStart"/>
+            <w:r>
+              <w:t>percondition</w:t>
+            </w:r>
+            <w:proofErr w:type="spellEnd"/>
+            <w:r>
+              <w:t xml:space="preserve">(1,a,d) </w:t>
+            </w:r>
+            <w:proofErr w:type="spellStart"/>
+            <w:r>
+              <w:t>percondition</w:t>
+            </w:r>
+            <w:proofErr w:type="spellEnd"/>
+            <w:r>
+              <w:t xml:space="preserve">(3,b,a) </w:t>
+            </w:r>
+            <w:proofErr w:type="spellStart"/>
+            <w:r>
+              <w:t>percondition</w:t>
+            </w:r>
+            <w:proofErr w:type="spellEnd"/>
+            <w:r>
+              <w:t xml:space="preserve">(4,d,c) -option(2) </w:t>
+            </w:r>
+            <w:proofErr w:type="spellStart"/>
+            <w:r>
+              <w:t>different_hometown</w:t>
+            </w:r>
+            <w:proofErr w:type="spellEnd"/>
+            <w:r>
+              <w:t>(</w:t>
+            </w:r>
+            <w:proofErr w:type="spellStart"/>
+            <w:r>
+              <w:t>c,d</w:t>
+            </w:r>
+            <w:proofErr w:type="spellEnd"/>
+            <w:r>
+              <w:t xml:space="preserve">) </w:t>
+            </w:r>
+            <w:proofErr w:type="spellStart"/>
+            <w:r>
+              <w:t>different_hometown</w:t>
+            </w:r>
+            <w:proofErr w:type="spellEnd"/>
+            <w:r>
+              <w:t>(</w:t>
+            </w:r>
+            <w:proofErr w:type="spellStart"/>
+            <w:r>
+              <w:t>d,c</w:t>
+            </w:r>
+            <w:proofErr w:type="spellEnd"/>
+            <w:r>
+              <w:t xml:space="preserve">) </w:t>
+            </w:r>
+            <w:proofErr w:type="spellStart"/>
+            <w:r>
+              <w:t>different_hometown</w:t>
+            </w:r>
+            <w:proofErr w:type="spellEnd"/>
+            <w:r>
+              <w:t>(</w:t>
+            </w:r>
+            <w:proofErr w:type="spellStart"/>
+            <w:r>
+              <w:t>b,c</w:t>
+            </w:r>
+            <w:proofErr w:type="spellEnd"/>
+            <w:r>
+              <w:t xml:space="preserve">) </w:t>
+            </w:r>
+            <w:proofErr w:type="spellStart"/>
+            <w:r>
+              <w:t>different_hometown</w:t>
+            </w:r>
+            <w:proofErr w:type="spellEnd"/>
+            <w:r>
+              <w:t>(</w:t>
+            </w:r>
+            <w:proofErr w:type="spellStart"/>
+            <w:r>
+              <w:t>c,b</w:t>
+            </w:r>
+            <w:proofErr w:type="spellEnd"/>
+            <w:r>
+              <w:t xml:space="preserve">) </w:t>
+            </w:r>
+            <w:proofErr w:type="spellStart"/>
+            <w:r>
+              <w:t>unknown_hometown</w:t>
+            </w:r>
+            <w:proofErr w:type="spellEnd"/>
+            <w:r>
+              <w:t>(</w:t>
+            </w:r>
+            <w:proofErr w:type="spellStart"/>
+            <w:r>
+              <w:t>b,a</w:t>
+            </w:r>
+            <w:proofErr w:type="spellEnd"/>
+            <w:r>
+              <w:t xml:space="preserve">) </w:t>
+            </w:r>
+            <w:proofErr w:type="spellStart"/>
+            <w:r>
+              <w:t>unknown_hometown</w:t>
+            </w:r>
+            <w:proofErr w:type="spellEnd"/>
+            <w:r>
+              <w:t>(</w:t>
+            </w:r>
+            <w:proofErr w:type="spellStart"/>
+            <w:r>
+              <w:t>d,a</w:t>
+            </w:r>
+            <w:proofErr w:type="spellEnd"/>
+            <w:r>
+              <w:t xml:space="preserve">) </w:t>
+            </w:r>
+            <w:proofErr w:type="spellStart"/>
+            <w:r>
+              <w:t>unknown_hometown</w:t>
+            </w:r>
+            <w:proofErr w:type="spellEnd"/>
+            <w:r>
+              <w:t>(</w:t>
+            </w:r>
+            <w:proofErr w:type="spellStart"/>
+            <w:r>
+              <w:t>a,b</w:t>
+            </w:r>
+            <w:proofErr w:type="spellEnd"/>
+            <w:r>
+              <w:t xml:space="preserve">) </w:t>
+            </w:r>
+            <w:proofErr w:type="spellStart"/>
+            <w:r>
+              <w:t>unknown_hometown</w:t>
+            </w:r>
+            <w:proofErr w:type="spellEnd"/>
+            <w:r>
+              <w:t>(</w:t>
+            </w:r>
+            <w:proofErr w:type="spellStart"/>
+            <w:r>
+              <w:t>a,d</w:t>
+            </w:r>
+            <w:proofErr w:type="spellEnd"/>
+            <w:r>
+              <w:t>)</w:t>
+            </w:r>
+          </w:p>
+          <w:p>
+            <w:pPr>
+              <w:pStyle w:val="a1"/>
+              <w:ind w:firstLine="480"/>
+            </w:pPr>
+            <w:r>
+              <w:t>Answer: 3</w:t>
+            </w:r>
+          </w:p>
+          <w:p>
+            <w:pPr>
+              <w:pStyle w:val="a1"/>
+              <w:ind w:firstLine="480"/>
+            </w:pPr>
+            <w:r>
+              <w:lastRenderedPageBreak/>
+              <w:t xml:space="preserve">option(1) option(3) </w:t>
+            </w:r>
+            <w:proofErr w:type="spellStart"/>
+            <w:r>
+              <w:t>percondition</w:t>
+            </w:r>
+            <w:proofErr w:type="spellEnd"/>
+            <w:r>
+              <w:t xml:space="preserve">(1,a,c) </w:t>
+            </w:r>
+            <w:proofErr w:type="spellStart"/>
+            <w:r>
+              <w:t>percondition</w:t>
+            </w:r>
+            <w:proofErr w:type="spellEnd"/>
+            <w:r>
+              <w:t xml:space="preserve">(3,b,a) -option(2) -option(4) </w:t>
+            </w:r>
+            <w:proofErr w:type="spellStart"/>
+            <w:r>
+              <w:t>different_hometown</w:t>
+            </w:r>
+            <w:proofErr w:type="spellEnd"/>
+            <w:r>
+              <w:t>(</w:t>
+            </w:r>
+            <w:proofErr w:type="spellStart"/>
+            <w:r>
+              <w:t>b,d</w:t>
+            </w:r>
+            <w:proofErr w:type="spellEnd"/>
+            <w:r>
+              <w:t xml:space="preserve">) </w:t>
+            </w:r>
+            <w:proofErr w:type="spellStart"/>
+            <w:r>
+              <w:t>different_hometown</w:t>
+            </w:r>
+            <w:proofErr w:type="spellEnd"/>
+            <w:r>
+              <w:t>(</w:t>
+            </w:r>
+            <w:proofErr w:type="spellStart"/>
+            <w:r>
+              <w:t>d,b</w:t>
+            </w:r>
+            <w:proofErr w:type="spellEnd"/>
+            <w:r>
+              <w:t xml:space="preserve">) </w:t>
+            </w:r>
+            <w:proofErr w:type="spellStart"/>
+            <w:r>
+              <w:t>unknown_hometown</w:t>
+            </w:r>
+            <w:proofErr w:type="spellEnd"/>
+            <w:r>
+              <w:t>(</w:t>
+            </w:r>
+            <w:proofErr w:type="spellStart"/>
+            <w:r>
+              <w:t>d,a</w:t>
+            </w:r>
+            <w:proofErr w:type="spellEnd"/>
+            <w:r>
+              <w:t xml:space="preserve">) </w:t>
+            </w:r>
+            <w:proofErr w:type="spellStart"/>
+            <w:r>
+              <w:t>unknown_hometown</w:t>
+            </w:r>
+            <w:proofErr w:type="spellEnd"/>
+            <w:r>
+              <w:t>(</w:t>
+            </w:r>
+            <w:proofErr w:type="spellStart"/>
+            <w:r>
+              <w:t>d,c</w:t>
+            </w:r>
+            <w:proofErr w:type="spellEnd"/>
+            <w:r>
+              <w:t xml:space="preserve">) </w:t>
+            </w:r>
+            <w:proofErr w:type="spellStart"/>
+            <w:r>
+              <w:t>unknown_hometown</w:t>
+            </w:r>
+            <w:proofErr w:type="spellEnd"/>
+            <w:r>
+              <w:t>(</w:t>
+            </w:r>
+            <w:proofErr w:type="spellStart"/>
+            <w:r>
+              <w:t>a,d</w:t>
+            </w:r>
+            <w:proofErr w:type="spellEnd"/>
+            <w:r>
+              <w:t xml:space="preserve">) </w:t>
+            </w:r>
+            <w:proofErr w:type="spellStart"/>
+            <w:r>
+              <w:t>unknown_hometown</w:t>
+            </w:r>
+            <w:proofErr w:type="spellEnd"/>
+            <w:r>
+              <w:t>(</w:t>
+            </w:r>
+            <w:proofErr w:type="spellStart"/>
+            <w:r>
+              <w:t>c,d</w:t>
+            </w:r>
+            <w:proofErr w:type="spellEnd"/>
+            <w:r>
+              <w:t>)</w:t>
+            </w:r>
+          </w:p>
+          <w:p>
+            <w:pPr>
+              <w:pStyle w:val="a1"/>
+              <w:ind w:firstLine="480"/>
+            </w:pPr>
+            <w:r>
+              <w:t>Answer: 4</w:t>
+            </w:r>
+          </w:p>
+          <w:p>
+            <w:pPr>
+              <w:pStyle w:val="a1"/>
+              <w:ind w:firstLine="480"/>
+            </w:pPr>
+            <w:r>
+              <w:t xml:space="preserve">option(1) option(3) option(4) </w:t>
+            </w:r>
+            <w:proofErr w:type="spellStart"/>
+            <w:r>
+              <w:t>percondition</w:t>
+            </w:r>
+            <w:proofErr w:type="spellEnd"/>
+            <w:r>
+              <w:t xml:space="preserve">(1,a,c) </w:t>
+            </w:r>
+            <w:proofErr w:type="spellStart"/>
+            <w:r>
+              <w:t>percondition</w:t>
+            </w:r>
+            <w:proofErr w:type="spellEnd"/>
+            <w:r>
+              <w:t xml:space="preserve">(3,b,a) </w:t>
+            </w:r>
+            <w:proofErr w:type="spellStart"/>
+            <w:r>
+              <w:t>percondition</w:t>
+            </w:r>
+            <w:proofErr w:type="spellEnd"/>
+            <w:r>
+              <w:t xml:space="preserve">(4,c,d) -option(2) </w:t>
+            </w:r>
+            <w:proofErr w:type="spellStart"/>
+            <w:r>
+              <w:t>different_hometown</w:t>
+            </w:r>
+            <w:proofErr w:type="spellEnd"/>
+            <w:r>
+              <w:t>(</w:t>
+            </w:r>
+            <w:proofErr w:type="spellStart"/>
+            <w:r>
+              <w:t>c,d</w:t>
+            </w:r>
+            <w:proofErr w:type="spellEnd"/>
+            <w:r>
+              <w:t xml:space="preserve">) </w:t>
+            </w:r>
+            <w:proofErr w:type="spellStart"/>
+            <w:r>
+              <w:t>different_hometown</w:t>
+            </w:r>
+            <w:proofErr w:type="spellEnd"/>
+            <w:r>
+              <w:t>(</w:t>
+            </w:r>
+            <w:proofErr w:type="spellStart"/>
+            <w:r>
+              <w:t>d,c</w:t>
+            </w:r>
+            <w:proofErr w:type="spellEnd"/>
+            <w:r>
+              <w:t xml:space="preserve">) </w:t>
+            </w:r>
+            <w:proofErr w:type="spellStart"/>
+            <w:r>
+              <w:t>different_hometown</w:t>
+            </w:r>
+            <w:proofErr w:type="spellEnd"/>
+            <w:r>
+              <w:t>(</w:t>
+            </w:r>
+            <w:proofErr w:type="spellStart"/>
+            <w:r>
+              <w:t>b,d</w:t>
+            </w:r>
+            <w:proofErr w:type="spellEnd"/>
+            <w:r>
+              <w:t xml:space="preserve">) </w:t>
+            </w:r>
+            <w:proofErr w:type="spellStart"/>
+            <w:r>
+              <w:t>different_hometown</w:t>
+            </w:r>
+            <w:proofErr w:type="spellEnd"/>
+            <w:r>
+              <w:t>(</w:t>
+            </w:r>
+            <w:proofErr w:type="spellStart"/>
+            <w:r>
+              <w:t>d,b</w:t>
+            </w:r>
+            <w:proofErr w:type="spellEnd"/>
+            <w:r>
+              <w:t xml:space="preserve">) </w:t>
+            </w:r>
+            <w:proofErr w:type="spellStart"/>
+            <w:r>
+              <w:t>unknown_hometown</w:t>
+            </w:r>
+            <w:proofErr w:type="spellEnd"/>
+            <w:r>
+              <w:t>(</w:t>
+            </w:r>
+            <w:proofErr w:type="spellStart"/>
+            <w:r>
+              <w:t>d,a</w:t>
+            </w:r>
+            <w:proofErr w:type="spellEnd"/>
+            <w:r>
+              <w:t xml:space="preserve">) </w:t>
+            </w:r>
+            <w:proofErr w:type="spellStart"/>
+            <w:r>
+              <w:t>unknown_hometown</w:t>
+            </w:r>
+            <w:proofErr w:type="spellEnd"/>
+            <w:r>
+              <w:t>(</w:t>
+            </w:r>
+            <w:proofErr w:type="spellStart"/>
+            <w:r>
+              <w:t>a,d</w:t>
+            </w:r>
+            <w:proofErr w:type="spellEnd"/>
+            <w:r>
+              <w:t>)</w:t>
+            </w:r>
+          </w:p>
+          <w:p>
+            <w:pPr>
+              <w:pStyle w:val="a1"/>
+              <w:ind w:firstLineChars="0" w:firstLine="0"/>
+              <w:rPr>
+                <w:rFonts w:hint="eastAsia"/>
+              </w:rPr>
+            </w:pPr>
+            <w:r>
+              <w:t>SATISFIABLE</w:t>
+            </w:r>
+          </w:p>
+        </w:tc>
+      </w:tr>
+    </w:tbl>
+    <w:p>
+      <w:pPr>
+        <w:pStyle w:val="a1"/>
+        <w:ind w:firstLine="480"/>
+      </w:pPr>
+      <w:r>
+        <w:rPr>
+          <w:rFonts w:hint="eastAsia"/>
+        </w:rPr>
+        <w:lastRenderedPageBreak/>
+        <w:t>cautious</w:t>
+      </w:r>
+      <w:r>
+        <w:rPr>
+          <w:rFonts w:hint="eastAsia"/>
+        </w:rPr>
+        <w:t>答案集：</w:t>
+      </w:r>
+    </w:p>
+    <w:tbl>
+      <w:tblPr>
+        <w:tblStyle w:val="aff1"/>
+        <w:tblW w:w="0" w:type="auto"/>
+        <w:tblLook w:val="04A0" w:firstRow="1" w:lastRow="0" w:firstColumn="1" w:lastColumn="0" w:noHBand="0" w:noVBand="1"/>
+      </w:tblPr>
+      <w:tblGrid>
+        <w:gridCol w:w="9628"/>
+      </w:tblGrid>
+      <w:tr>
+        <w:tc>
+          <w:tcPr>
+            <w:tcW w:w="9628" w:type="dxa"/>
+          </w:tcPr>
+          <w:p>
+            <w:pPr>
+              <w:pStyle w:val="a1"/>
+              <w:ind w:firstLine="480"/>
+            </w:pPr>
+            <w:r>
+              <w:t>Solving...</w:t>
+            </w:r>
+          </w:p>
+          <w:p>
+            <w:pPr>
+              <w:pStyle w:val="a1"/>
+              <w:ind w:firstLine="480"/>
+            </w:pPr>
+            <w:r>
+              <w:t>Answer: 1</w:t>
+            </w:r>
+          </w:p>
+          <w:p>
+            <w:pPr>
+              <w:pStyle w:val="a1"/>
+              <w:ind w:firstLine="480"/>
+            </w:pPr>
+            <w:r>
+              <w:t xml:space="preserve">option(3) </w:t>
+            </w:r>
+            <w:proofErr w:type="spellStart"/>
+            <w:r>
+              <w:t>percondition</w:t>
+            </w:r>
+            <w:proofErr w:type="spellEnd"/>
+            <w:r>
+              <w:t xml:space="preserve">(3,b,a) option(1) </w:t>
+            </w:r>
+            <w:proofErr w:type="spellStart"/>
+            <w:r>
+              <w:t>percondition</w:t>
+            </w:r>
+            <w:proofErr w:type="spellEnd"/>
+            <w:r>
+              <w:t xml:space="preserve">(1,a,d) -option(2) -option(4) </w:t>
+            </w:r>
+            <w:proofErr w:type="spellStart"/>
+            <w:r>
+              <w:t>different_hometown</w:t>
+            </w:r>
+            <w:proofErr w:type="spellEnd"/>
+            <w:r>
+              <w:t>(</w:t>
+            </w:r>
+            <w:proofErr w:type="spellStart"/>
+            <w:r>
+              <w:t>b,c</w:t>
+            </w:r>
+            <w:proofErr w:type="spellEnd"/>
+            <w:r>
+              <w:t xml:space="preserve">) </w:t>
+            </w:r>
+            <w:proofErr w:type="spellStart"/>
+            <w:r>
+              <w:t>different_hometown</w:t>
+            </w:r>
+            <w:proofErr w:type="spellEnd"/>
+            <w:r>
+              <w:t>(</w:t>
+            </w:r>
+            <w:proofErr w:type="spellStart"/>
+            <w:r>
+              <w:t>c,b</w:t>
+            </w:r>
+            <w:proofErr w:type="spellEnd"/>
+            <w:r>
+              <w:t xml:space="preserve">) </w:t>
+            </w:r>
+            <w:proofErr w:type="spellStart"/>
+            <w:r>
+              <w:t>unknown_hometown</w:t>
+            </w:r>
+            <w:proofErr w:type="spellEnd"/>
+            <w:r>
+              <w:t>(</w:t>
+            </w:r>
+            <w:proofErr w:type="spellStart"/>
+            <w:r>
+              <w:t>b,a</w:t>
+            </w:r>
+            <w:proofErr w:type="spellEnd"/>
+            <w:r>
+              <w:t xml:space="preserve">) </w:t>
+            </w:r>
+            <w:proofErr w:type="spellStart"/>
+            <w:r>
+              <w:t>unknown_hometown</w:t>
+            </w:r>
+            <w:proofErr w:type="spellEnd"/>
+            <w:r>
+              <w:t>(</w:t>
+            </w:r>
+            <w:proofErr w:type="spellStart"/>
+            <w:r>
+              <w:t>d,a</w:t>
+            </w:r>
+            <w:proofErr w:type="spellEnd"/>
+            <w:r>
+              <w:t xml:space="preserve">) </w:t>
+            </w:r>
+            <w:proofErr w:type="spellStart"/>
+            <w:r>
+              <w:t>unknown_hometown</w:t>
+            </w:r>
+            <w:proofErr w:type="spellEnd"/>
+            <w:r>
+              <w:t>(</w:t>
+            </w:r>
+            <w:proofErr w:type="spellStart"/>
+            <w:r>
+              <w:t>a,b</w:t>
+            </w:r>
+            <w:proofErr w:type="spellEnd"/>
+            <w:r>
+              <w:t xml:space="preserve">) </w:t>
+            </w:r>
+            <w:proofErr w:type="spellStart"/>
+            <w:r>
+              <w:t>unknown_hometown</w:t>
+            </w:r>
+            <w:proofErr w:type="spellEnd"/>
+            <w:r>
+              <w:t>(</w:t>
+            </w:r>
+            <w:proofErr w:type="spellStart"/>
+            <w:r>
+              <w:t>d,c</w:t>
+            </w:r>
+            <w:proofErr w:type="spellEnd"/>
+            <w:r>
+              <w:t xml:space="preserve">) </w:t>
+            </w:r>
+            <w:proofErr w:type="spellStart"/>
+            <w:r>
+              <w:t>unknown_hometown</w:t>
+            </w:r>
+            <w:proofErr w:type="spellEnd"/>
+            <w:r>
+              <w:t>(</w:t>
+            </w:r>
+            <w:proofErr w:type="spellStart"/>
+            <w:r>
+              <w:t>a,d</w:t>
+            </w:r>
+            <w:proofErr w:type="spellEnd"/>
+            <w:r>
+              <w:t xml:space="preserve">) </w:t>
+            </w:r>
+            <w:proofErr w:type="spellStart"/>
+            <w:r>
+              <w:t>unknown_hometown</w:t>
+            </w:r>
+            <w:proofErr w:type="spellEnd"/>
+            <w:r>
+              <w:t>(</w:t>
+            </w:r>
+            <w:proofErr w:type="spellStart"/>
+            <w:r>
+              <w:t>c,d</w:t>
+            </w:r>
+            <w:proofErr w:type="spellEnd"/>
+            <w:r>
+              <w:t>)</w:t>
+            </w:r>
+          </w:p>
+          <w:p>
+            <w:pPr>
+              <w:pStyle w:val="a1"/>
+              <w:ind w:firstLine="480"/>
+            </w:pPr>
+            <w:r>
+              <w:t>Consequences: [2;14]</w:t>
+            </w:r>
+          </w:p>
+          <w:p>
+            <w:pPr>
+              <w:pStyle w:val="a1"/>
+              <w:ind w:firstLine="480"/>
+            </w:pPr>
+            <w:r>
+              <w:t>Answer: 2</w:t>
+            </w:r>
+          </w:p>
+          <w:p>
+            <w:pPr>
+              <w:pStyle w:val="a1"/>
+              <w:ind w:firstLine="480"/>
+            </w:pPr>
+            <w:r>
+              <w:t xml:space="preserve">option(3) </w:t>
+            </w:r>
+            <w:proofErr w:type="spellStart"/>
+            <w:r>
+              <w:t>percondition</w:t>
+            </w:r>
+            <w:proofErr w:type="spellEnd"/>
+            <w:r>
+              <w:t xml:space="preserve">(3,b,a) option(1) </w:t>
+            </w:r>
+            <w:proofErr w:type="spellStart"/>
+            <w:r>
+              <w:t>percondition</w:t>
+            </w:r>
+            <w:proofErr w:type="spellEnd"/>
+            <w:r>
+              <w:t xml:space="preserve">(1,a,d) -option(2) </w:t>
+            </w:r>
+            <w:proofErr w:type="spellStart"/>
+            <w:r>
+              <w:t>different_hometown</w:t>
+            </w:r>
+            <w:proofErr w:type="spellEnd"/>
+            <w:r>
+              <w:t>(</w:t>
+            </w:r>
+            <w:proofErr w:type="spellStart"/>
+            <w:r>
+              <w:t>b,c</w:t>
+            </w:r>
+            <w:proofErr w:type="spellEnd"/>
+            <w:r>
+              <w:t xml:space="preserve">) </w:t>
+            </w:r>
+            <w:proofErr w:type="spellStart"/>
+            <w:r>
+              <w:t>different_hometown</w:t>
+            </w:r>
+            <w:proofErr w:type="spellEnd"/>
+            <w:r>
+              <w:t>(</w:t>
+            </w:r>
+            <w:proofErr w:type="spellStart"/>
+            <w:r>
+              <w:t>c,b</w:t>
+            </w:r>
+            <w:proofErr w:type="spellEnd"/>
+            <w:r>
+              <w:t xml:space="preserve">) </w:t>
+            </w:r>
+            <w:proofErr w:type="spellStart"/>
+            <w:r>
+              <w:t>unknown_hometown</w:t>
+            </w:r>
+            <w:proofErr w:type="spellEnd"/>
+            <w:r>
+              <w:t>(</w:t>
+            </w:r>
+            <w:proofErr w:type="spellStart"/>
+            <w:r>
+              <w:t>b,a</w:t>
+            </w:r>
+            <w:proofErr w:type="spellEnd"/>
+            <w:r>
+              <w:t xml:space="preserve">) </w:t>
+            </w:r>
+            <w:proofErr w:type="spellStart"/>
+            <w:r>
+              <w:t>unknown_hometown</w:t>
+            </w:r>
+            <w:proofErr w:type="spellEnd"/>
+            <w:r>
+              <w:t>(</w:t>
+            </w:r>
+            <w:proofErr w:type="spellStart"/>
+            <w:r>
+              <w:t>d,a</w:t>
+            </w:r>
+            <w:proofErr w:type="spellEnd"/>
+            <w:r>
+              <w:t xml:space="preserve">) </w:t>
+            </w:r>
+            <w:proofErr w:type="spellStart"/>
+            <w:r>
+              <w:t>unknown_hometown</w:t>
+            </w:r>
+            <w:proofErr w:type="spellEnd"/>
+            <w:r>
+              <w:t>(</w:t>
+            </w:r>
+            <w:proofErr w:type="spellStart"/>
+            <w:r>
+              <w:t>a,b</w:t>
+            </w:r>
+            <w:proofErr w:type="spellEnd"/>
+            <w:r>
+              <w:t xml:space="preserve">) </w:t>
+            </w:r>
+            <w:proofErr w:type="spellStart"/>
+            <w:r>
+              <w:t>unknown_hometown</w:t>
+            </w:r>
+            <w:proofErr w:type="spellEnd"/>
+            <w:r>
+              <w:t>(</w:t>
+            </w:r>
+            <w:proofErr w:type="spellStart"/>
+            <w:r>
+              <w:t>a,d</w:t>
+            </w:r>
+            <w:proofErr w:type="spellEnd"/>
+            <w:r>
+              <w:t>)</w:t>
+            </w:r>
+          </w:p>
+          <w:p>
+            <w:pPr>
+              <w:pStyle w:val="a1"/>
+              <w:ind w:firstLine="480"/>
+            </w:pPr>
+            <w:r>
+              <w:t>Consequences: [2;11]</w:t>
+            </w:r>
+          </w:p>
+          <w:p>
+            <w:pPr>
+              <w:pStyle w:val="a1"/>
+              <w:ind w:firstLine="480"/>
+            </w:pPr>
+            <w:r>
+              <w:t>Answer: 3</w:t>
+            </w:r>
+          </w:p>
+          <w:p>
+            <w:pPr>
+              <w:pStyle w:val="a1"/>
+              <w:ind w:firstLine="480"/>
+            </w:pPr>
+            <w:r>
+              <w:t xml:space="preserve">option(1) option(3) </w:t>
+            </w:r>
+            <w:proofErr w:type="spellStart"/>
+            <w:r>
+              <w:t>percondition</w:t>
+            </w:r>
+            <w:proofErr w:type="spellEnd"/>
+            <w:r>
+              <w:t xml:space="preserve">(3,b,a) -option(2) </w:t>
+            </w:r>
+            <w:proofErr w:type="spellStart"/>
+            <w:r>
+              <w:t>unknown_hometown</w:t>
+            </w:r>
+            <w:proofErr w:type="spellEnd"/>
+            <w:r>
+              <w:t>(</w:t>
+            </w:r>
+            <w:proofErr w:type="spellStart"/>
+            <w:r>
+              <w:t>d,a</w:t>
+            </w:r>
+            <w:proofErr w:type="spellEnd"/>
+            <w:r>
+              <w:t xml:space="preserve">) </w:t>
+            </w:r>
+            <w:proofErr w:type="spellStart"/>
+            <w:r>
+              <w:t>unknown_hometown</w:t>
+            </w:r>
+            <w:proofErr w:type="spellEnd"/>
+            <w:r>
+              <w:t>(</w:t>
+            </w:r>
+            <w:proofErr w:type="spellStart"/>
+            <w:r>
+              <w:t>a,d</w:t>
+            </w:r>
+            <w:proofErr w:type="spellEnd"/>
+            <w:r>
+              <w:t>)</w:t>
+            </w:r>
+          </w:p>
+          <w:p>
+            <w:pPr>
+              <w:pStyle w:val="a1"/>
+              <w:ind w:firstLine="480"/>
+            </w:pPr>
+            <w:r>
+              <w:t>Consequences: [6;6]</w:t>
+            </w:r>
+          </w:p>
+          <w:p>
+            <w:pPr>
+              <w:pStyle w:val="a1"/>
+              <w:ind w:firstLineChars="0" w:firstLine="0"/>
+              <w:rPr>
+                <w:rFonts w:hint="eastAsia"/>
+              </w:rPr>
+            </w:pPr>
+            <w:r>
+              <w:t>SATISFIABLE</w:t>
+            </w:r>
+          </w:p>
+        </w:tc>
+      </w:tr>
+    </w:tbl>
+    <w:p>
+      <w:pPr>
+        <w:pStyle w:val="a1"/>
+        <w:ind w:firstLine="480"/>
+        <w:rPr>
+          <w:rFonts w:hint="eastAsia"/>
+        </w:rPr>
+      </w:pPr>
+    </w:p>
+    <w:p>
+      <w:pPr>
+        <w:pStyle w:val="a1"/>
+        <w:ind w:firstLine="480"/>
+      </w:pPr>
+      <w:r>
+        <w:rPr>
+          <w:rFonts w:hint="eastAsia"/>
+        </w:rPr>
+        <w:t>此外，还可使用</w:t>
+      </w:r>
+      <w:r>
+        <w:rPr>
+          <w:rFonts w:hint="eastAsia"/>
+        </w:rPr>
+        <w:t>使用类似于约束满足方法来实现，此时能够输出正确结果，如</w:t>
       </w:r>
       <w:r>
         <w:fldChar w:fldCharType="begin"/>
@@ -14192,7 +15767,15 @@
         <w:ind w:firstLine="480"/>
       </w:pPr>
       <w:r>
-        <w:t>day(tod).</w:t>
+        <w:t>day(</w:t>
+      </w:r>
+      <w:proofErr w:type="spellStart"/>
+      <w:r>
+        <w:t>tod</w:t>
+      </w:r>
+      <w:proofErr w:type="spellEnd"/>
+      <w:r>
+        <w:t>).</w:t>
       </w:r>
     </w:p>
     <w:p>
@@ -14249,22 +15832,54 @@
         <w:ind w:firstLine="480"/>
       </w:pPr>
       <w:r>
-        <w:t>2{eat(P, ham, yes); eat(P, pork, tod)}2 :- answer(P).</w:t>
-      </w:r>
-    </w:p>
-    <w:p>
-      <w:pPr>
-        <w:pStyle w:val="a1"/>
-        <w:ind w:firstLine="480"/>
-      </w:pPr>
-    </w:p>
-    <w:p>
-      <w:pPr>
-        <w:pStyle w:val="a1"/>
-        <w:ind w:firstLine="480"/>
-      </w:pPr>
-      <w:r>
-        <w:t>6{p(1, yes); p(2, yes);p(3, yes); p(1, tod);p(2, tod);p(3, tod)}6 :- rule.</w:t>
+        <w:t xml:space="preserve">2{eat(P, ham, yes); eat(P, pork, </w:t>
+      </w:r>
+      <w:proofErr w:type="spellStart"/>
+      <w:r>
+        <w:t>tod</w:t>
+      </w:r>
+      <w:proofErr w:type="spellEnd"/>
+      <w:r>
+        <w:t>)}2 :- answer(P).</w:t>
+      </w:r>
+    </w:p>
+    <w:p>
+      <w:pPr>
+        <w:pStyle w:val="a1"/>
+        <w:ind w:firstLine="480"/>
+      </w:pPr>
+    </w:p>
+    <w:p>
+      <w:pPr>
+        <w:pStyle w:val="a1"/>
+        <w:ind w:firstLine="480"/>
+      </w:pPr>
+      <w:r>
+        <w:t xml:space="preserve">6{p(1, yes); p(2, yes);p(3, yes); p(1, </w:t>
+      </w:r>
+      <w:proofErr w:type="spellStart"/>
+      <w:r>
+        <w:t>tod</w:t>
+      </w:r>
+      <w:proofErr w:type="spellEnd"/>
+      <w:r>
+        <w:t xml:space="preserve">);p(2, </w:t>
+      </w:r>
+      <w:proofErr w:type="spellStart"/>
+      <w:r>
+        <w:t>tod</w:t>
+      </w:r>
+      <w:proofErr w:type="spellEnd"/>
+      <w:r>
+        <w:t xml:space="preserve">);p(3, </w:t>
+      </w:r>
+      <w:proofErr w:type="spellStart"/>
+      <w:r>
+        <w:t>tod</w:t>
+      </w:r>
+      <w:proofErr w:type="spellEnd"/>
+      <w:r>
+        <w:t>)}6 :- rule.</w:t>
       </w:r>
     </w:p>
     <w:p>
@@ -14288,34 +15903,90 @@
         <w:ind w:firstLine="480"/>
       </w:pPr>
       <w:r>
-        <w:t>2{eat(a,ham,D);eat(b,pork,D)}2  :-p(11,D).</w:t>
-      </w:r>
-    </w:p>
-    <w:p>
-      <w:pPr>
-        <w:pStyle w:val="a1"/>
-        <w:ind w:firstLine="480"/>
-      </w:pPr>
-      <w:r>
-        <w:t>not eat(a,ham,D)                :-p(12,D).</w:t>
-      </w:r>
-    </w:p>
-    <w:p>
-      <w:pPr>
-        <w:pStyle w:val="a1"/>
-        <w:ind w:firstLine="480"/>
-      </w:pPr>
-      <w:r>
-        <w:t>1{eat(a,ham,D);eat(c,ham,D)}1   :-p(2,D).</w:t>
-      </w:r>
-    </w:p>
-    <w:p>
-      <w:pPr>
-        <w:pStyle w:val="a1"/>
-        <w:ind w:firstLine="480"/>
-      </w:pPr>
-      <w:r>
-        <w:t>0{eat(b,pork,D);eat(c,pork,D)}1 :-p(3,D).</w:t>
+        <w:t>2{eat(</w:t>
+      </w:r>
+      <w:proofErr w:type="spellStart"/>
+      <w:r>
+        <w:t>a,ham,D</w:t>
+      </w:r>
+      <w:proofErr w:type="spellEnd"/>
+      <w:r>
+        <w:t>);eat(</w:t>
+      </w:r>
+      <w:proofErr w:type="spellStart"/>
+      <w:r>
+        <w:t>b,pork,D</w:t>
+      </w:r>
+      <w:proofErr w:type="spellEnd"/>
+      <w:r>
+        <w:t>)}2  :-p(11,D).</w:t>
+      </w:r>
+    </w:p>
+    <w:p>
+      <w:pPr>
+        <w:pStyle w:val="a1"/>
+        <w:ind w:firstLine="480"/>
+      </w:pPr>
+      <w:r>
+        <w:t>not eat(</w:t>
+      </w:r>
+      <w:proofErr w:type="spellStart"/>
+      <w:r>
+        <w:t>a,ham,D</w:t>
+      </w:r>
+      <w:proofErr w:type="spellEnd"/>
+      <w:r>
+        <w:t>)                :-p(12,D).</w:t>
+      </w:r>
+    </w:p>
+    <w:p>
+      <w:pPr>
+        <w:pStyle w:val="a1"/>
+        <w:ind w:firstLine="480"/>
+      </w:pPr>
+      <w:r>
+        <w:t>1{eat(</w:t>
+      </w:r>
+      <w:proofErr w:type="spellStart"/>
+      <w:r>
+        <w:t>a,ham,D</w:t>
+      </w:r>
+      <w:proofErr w:type="spellEnd"/>
+      <w:r>
+        <w:t>);eat(</w:t>
+      </w:r>
+      <w:proofErr w:type="spellStart"/>
+      <w:r>
+        <w:t>c,ham,D</w:t>
+      </w:r>
+      <w:proofErr w:type="spellEnd"/>
+      <w:r>
+        <w:t>)}1   :-p(2,D).</w:t>
+      </w:r>
+    </w:p>
+    <w:p>
+      <w:pPr>
+        <w:pStyle w:val="a1"/>
+        <w:ind w:firstLine="480"/>
+      </w:pPr>
+      <w:r>
+        <w:t>0{eat(</w:t>
+      </w:r>
+      <w:proofErr w:type="spellStart"/>
+      <w:r>
+        <w:t>b,pork,D</w:t>
+      </w:r>
+      <w:proofErr w:type="spellEnd"/>
+      <w:r>
+        <w:t>);eat(</w:t>
+      </w:r>
+      <w:proofErr w:type="spellStart"/>
+      <w:r>
+        <w:t>c,pork,D</w:t>
+      </w:r>
+      <w:proofErr w:type="spellEnd"/>
+      <w:r>
+        <w:t>)}1 :-p(3,D).</w:t>
       </w:r>
     </w:p>
     <w:p>
@@ -14361,7 +16032,55 @@
         <w:ind w:firstLine="480"/>
       </w:pPr>
       <w:r>
-        <w:t>answer(b) eat(b,pork,tod) eat(c,ham,yes) eat(c,ham,tod) eat(a,pork,tod) eat(b,ham,yes) eat(a,pork,yes)</w:t>
+        <w:t>answer(b) eat(</w:t>
+      </w:r>
+      <w:proofErr w:type="spellStart"/>
+      <w:r>
+        <w:t>b,pork,tod</w:t>
+      </w:r>
+      <w:proofErr w:type="spellEnd"/>
+      <w:r>
+        <w:t>) eat(</w:t>
+      </w:r>
+      <w:proofErr w:type="spellStart"/>
+      <w:r>
+        <w:t>c,ham,yes</w:t>
+      </w:r>
+      <w:proofErr w:type="spellEnd"/>
+      <w:r>
+        <w:t>) eat(</w:t>
+      </w:r>
+      <w:proofErr w:type="spellStart"/>
+      <w:r>
+        <w:t>c,ham,tod</w:t>
+      </w:r>
+      <w:proofErr w:type="spellEnd"/>
+      <w:r>
+        <w:t>) eat(</w:t>
+      </w:r>
+      <w:proofErr w:type="spellStart"/>
+      <w:r>
+        <w:t>a,pork,tod</w:t>
+      </w:r>
+      <w:proofErr w:type="spellEnd"/>
+      <w:r>
+        <w:t>) eat(</w:t>
+      </w:r>
+      <w:proofErr w:type="spellStart"/>
+      <w:r>
+        <w:t>b,ham,yes</w:t>
+      </w:r>
+      <w:proofErr w:type="spellEnd"/>
+      <w:r>
+        <w:t>) eat(</w:t>
+      </w:r>
+      <w:proofErr w:type="spellStart"/>
+      <w:r>
+        <w:t>a,pork,yes</w:t>
+      </w:r>
+      <w:proofErr w:type="spellEnd"/>
+      <w:r>
+        <w:t>)</w:t>
       </w:r>
     </w:p>
     <w:p>
@@ -14712,7 +16431,15 @@
         <w:ind w:firstLine="480"/>
       </w:pPr>
       <w:r>
-        <w:t>person(l;z;g;d;w;s).</w:t>
+        <w:t>person(</w:t>
+      </w:r>
+      <w:proofErr w:type="spellStart"/>
+      <w:r>
+        <w:t>l;z;g;d;w;s</w:t>
+      </w:r>
+      <w:proofErr w:type="spellEnd"/>
+      <w:r>
+        <w:t>).</w:t>
       </w:r>
     </w:p>
     <w:p>
@@ -14796,49 +16523,89 @@
         <w:ind w:firstLine="480"/>
       </w:pPr>
       <w:r>
-        <w:t>1{option(a;b;c;d)}1 :- ops.</w:t>
-      </w:r>
-    </w:p>
-    <w:p>
-      <w:pPr>
-        <w:pStyle w:val="a1"/>
-        <w:ind w:firstLine="480"/>
-      </w:pPr>
-    </w:p>
-    <w:p>
-      <w:pPr>
-        <w:pStyle w:val="a1"/>
-        <w:ind w:firstLine="480"/>
-      </w:pPr>
-      <w:r>
-        <w:t>3{join(l;g;d)}3 :- option(a).</w:t>
-      </w:r>
-    </w:p>
-    <w:p>
-      <w:pPr>
-        <w:pStyle w:val="a1"/>
-        <w:ind w:firstLine="480"/>
-      </w:pPr>
-      <w:r>
-        <w:t>3{join(z;g;d)}3 :- option(b).</w:t>
-      </w:r>
-    </w:p>
-    <w:p>
-      <w:pPr>
-        <w:pStyle w:val="a1"/>
-        <w:ind w:firstLine="480"/>
-      </w:pPr>
-      <w:r>
-        <w:t>3{join(z;d;w)}3 :- option(c).</w:t>
-      </w:r>
-    </w:p>
-    <w:p>
-      <w:pPr>
-        <w:pStyle w:val="a1"/>
-        <w:ind w:firstLine="480"/>
-      </w:pPr>
-      <w:r>
-        <w:t>3{join(l;d;w)}3 :- option(d).</w:t>
+        <w:t>1{option(</w:t>
+      </w:r>
+      <w:proofErr w:type="spellStart"/>
+      <w:r>
+        <w:t>a;b;c;d</w:t>
+      </w:r>
+      <w:proofErr w:type="spellEnd"/>
+      <w:r>
+        <w:t>)}1 :- ops.</w:t>
+      </w:r>
+    </w:p>
+    <w:p>
+      <w:pPr>
+        <w:pStyle w:val="a1"/>
+        <w:ind w:firstLine="480"/>
+      </w:pPr>
+    </w:p>
+    <w:p>
+      <w:pPr>
+        <w:pStyle w:val="a1"/>
+        <w:ind w:firstLine="480"/>
+      </w:pPr>
+      <w:r>
+        <w:t>3{join(</w:t>
+      </w:r>
+      <w:proofErr w:type="spellStart"/>
+      <w:r>
+        <w:t>l;g;d</w:t>
+      </w:r>
+      <w:proofErr w:type="spellEnd"/>
+      <w:r>
+        <w:t>)}3 :- option(a).</w:t>
+      </w:r>
+    </w:p>
+    <w:p>
+      <w:pPr>
+        <w:pStyle w:val="a1"/>
+        <w:ind w:firstLine="480"/>
+      </w:pPr>
+      <w:r>
+        <w:t>3{join(</w:t>
+      </w:r>
+      <w:proofErr w:type="spellStart"/>
+      <w:r>
+        <w:t>z;g;d</w:t>
+      </w:r>
+      <w:proofErr w:type="spellEnd"/>
+      <w:r>
+        <w:t>)}3 :- option(b).</w:t>
+      </w:r>
+    </w:p>
+    <w:p>
+      <w:pPr>
+        <w:pStyle w:val="a1"/>
+        <w:ind w:firstLine="480"/>
+      </w:pPr>
+      <w:r>
+        <w:t>3{join(</w:t>
+      </w:r>
+      <w:proofErr w:type="spellStart"/>
+      <w:r>
+        <w:t>z;d;w</w:t>
+      </w:r>
+      <w:proofErr w:type="spellEnd"/>
+      <w:r>
+        <w:t>)}3 :- option(c).</w:t>
+      </w:r>
+    </w:p>
+    <w:p>
+      <w:pPr>
+        <w:pStyle w:val="a1"/>
+        <w:ind w:firstLine="480"/>
+      </w:pPr>
+      <w:r>
+        <w:t>3{join(</w:t>
+      </w:r>
+      <w:proofErr w:type="spellStart"/>
+      <w:r>
+        <w:t>l;d;w</w:t>
+      </w:r>
+      <w:proofErr w:type="spellEnd"/>
+      <w:r>
+        <w:t>)}3 :- option(d).</w:t>
       </w:r>
     </w:p>
     <w:p>
@@ -14868,7 +16635,15 @@
         <w:ind w:firstLine="480"/>
       </w:pPr>
       <w:r>
-        <w:t>1{join(l;z)}1            :- p(1).</w:t>
+        <w:t>1{join(</w:t>
+      </w:r>
+      <w:proofErr w:type="spellStart"/>
+      <w:r>
+        <w:t>l;z</w:t>
+      </w:r>
+      <w:proofErr w:type="spellEnd"/>
+      <w:r>
+        <w:t>)}1            :- p(1).</w:t>
       </w:r>
     </w:p>
     <w:p>
@@ -14886,7 +16661,15 @@
         <w:ind w:firstLine="480"/>
       </w:pPr>
       <w:r>
-        <w:t>2{join(w;l)}2            :- p(21).</w:t>
+        <w:t>2{join(</w:t>
+      </w:r>
+      <w:proofErr w:type="spellStart"/>
+      <w:r>
+        <w:t>w;l</w:t>
+      </w:r>
+      <w:proofErr w:type="spellEnd"/>
+      <w:r>
+        <w:t>)}2            :- p(21).</w:t>
       </w:r>
     </w:p>
     <w:p>
@@ -14913,16 +16696,32 @@
         <w:ind w:firstLine="480"/>
       </w:pPr>
       <w:r>
-        <w:t>3{join(g;w;s)}3          :- p(31).</w:t>
-      </w:r>
-    </w:p>
-    <w:p>
-      <w:pPr>
-        <w:pStyle w:val="a1"/>
-        <w:ind w:firstLine="480"/>
-      </w:pPr>
-      <w:r>
-        <w:t>0{join(g;w)}1            :- p(32).</w:t>
+        <w:t>3{join(</w:t>
+      </w:r>
+      <w:proofErr w:type="spellStart"/>
+      <w:r>
+        <w:t>g;w;s</w:t>
+      </w:r>
+      <w:proofErr w:type="spellEnd"/>
+      <w:r>
+        <w:t>)}3          :- p(31).</w:t>
+      </w:r>
+    </w:p>
+    <w:p>
+      <w:pPr>
+        <w:pStyle w:val="a1"/>
+        <w:ind w:firstLine="480"/>
+      </w:pPr>
+      <w:r>
+        <w:t>0{join(</w:t>
+      </w:r>
+      <w:proofErr w:type="spellStart"/>
+      <w:r>
+        <w:t>g;w</w:t>
+      </w:r>
+      <w:proofErr w:type="spellEnd"/>
+      <w:r>
+        <w:t>)}1            :- p(32).</w:t>
       </w:r>
     </w:p>
     <w:p>
@@ -14940,7 +16739,15 @@
         <w:ind w:firstLine="480"/>
       </w:pPr>
       <w:r>
-        <w:t>1{join(s;d)}1            :- p(5).</w:t>
+        <w:t>1{join(</w:t>
+      </w:r>
+      <w:proofErr w:type="spellStart"/>
+      <w:r>
+        <w:t>s;d</w:t>
+      </w:r>
+      <w:proofErr w:type="spellEnd"/>
+      <w:r>
+        <w:t>)}1            :- p(5).</w:t>
       </w:r>
     </w:p>
     <w:p>
@@ -15320,155 +17127,393 @@
         <w:ind w:firstLine="480"/>
       </w:pPr>
       <w:r>
-        <w:t>person(a;b;c;d).</w:t>
-      </w:r>
-    </w:p>
-    <w:p>
-      <w:pPr>
-        <w:pStyle w:val="a1"/>
-        <w:ind w:firstLine="480"/>
-      </w:pPr>
-      <w:r>
-        <w:t>identity(teacher;doctor;writer;lawyer).</w:t>
-      </w:r>
-    </w:p>
-    <w:p>
-      <w:pPr>
-        <w:pStyle w:val="a1"/>
-        <w:ind w:firstLine="480"/>
-      </w:pPr>
-    </w:p>
-    <w:p>
-      <w:pPr>
-        <w:pStyle w:val="a1"/>
-        <w:ind w:firstLine="480"/>
-      </w:pPr>
-      <w:r>
-        <w:t>:- identity_match(a,teacher).</w:t>
-      </w:r>
-    </w:p>
-    <w:p>
-      <w:pPr>
-        <w:pStyle w:val="a1"/>
-        <w:ind w:firstLine="480"/>
-      </w:pPr>
-      <w:r>
-        <w:t xml:space="preserve">:- identity_match(b,lawyer). </w:t>
-      </w:r>
-    </w:p>
-    <w:p>
-      <w:pPr>
-        <w:pStyle w:val="a1"/>
-        <w:ind w:firstLine="480"/>
-      </w:pPr>
-      <w:r>
-        <w:t xml:space="preserve">:- identity_match(c,writer). </w:t>
-      </w:r>
-    </w:p>
-    <w:p>
-      <w:pPr>
-        <w:pStyle w:val="a1"/>
-        <w:ind w:firstLine="480"/>
-      </w:pPr>
-      <w:r>
-        <w:t xml:space="preserve">:- identity_match(b,writer). </w:t>
-      </w:r>
-    </w:p>
-    <w:p>
-      <w:pPr>
-        <w:pStyle w:val="a1"/>
-        <w:ind w:firstLine="480"/>
-      </w:pPr>
-      <w:r>
-        <w:t xml:space="preserve">:- identity_match(a,lawyer). </w:t>
-      </w:r>
-    </w:p>
-    <w:p>
-      <w:pPr>
-        <w:pStyle w:val="a1"/>
-        <w:ind w:firstLine="480"/>
-      </w:pPr>
-      <w:r>
-        <w:t>:- identity_match(b,teacher).</w:t>
-      </w:r>
-    </w:p>
-    <w:p>
-      <w:pPr>
-        <w:pStyle w:val="a1"/>
-        <w:ind w:firstLine="480"/>
-      </w:pPr>
-    </w:p>
-    <w:p>
-      <w:pPr>
-        <w:pStyle w:val="a1"/>
-        <w:ind w:firstLine="480"/>
-      </w:pPr>
-      <w:r>
-        <w:t>same_hometown(P1, P2)       :- person(P1), person(P2), -different_hometown(P1, P2), P1 != P2.</w:t>
-      </w:r>
-    </w:p>
-    <w:p>
-      <w:pPr>
-        <w:pStyle w:val="a1"/>
-        <w:ind w:firstLine="480"/>
-      </w:pPr>
-      <w:r>
-        <w:t>different_hometown(P1, P2)  :- person(P1), person(P2), -same_hometown(P1, P2), P1 != P2.</w:t>
-      </w:r>
-    </w:p>
-    <w:p>
-      <w:pPr>
-        <w:pStyle w:val="a1"/>
-        <w:ind w:firstLine="480"/>
-      </w:pPr>
-      <w:r>
-        <w:t>different_hometown(P1, P2)  :- person(P1), person(P2), different_hometown(P2, P1), P1 != P2.</w:t>
-      </w:r>
-    </w:p>
-    <w:p>
-      <w:pPr>
-        <w:pStyle w:val="a1"/>
-        <w:ind w:firstLine="480"/>
-      </w:pPr>
-      <w:r>
-        <w:t>-same_hometown(P1, P2)      :- person(P1), person(P2), different_hometown(P1, P2), P1 != P2.</w:t>
-      </w:r>
-    </w:p>
-    <w:p>
-      <w:pPr>
-        <w:pStyle w:val="a1"/>
-        <w:ind w:firstLine="480"/>
-      </w:pPr>
-      <w:r>
-        <w:t>-different_hometown(P1, P2) :- person(P1), person(P2), same_hometown(P1, P2), P1 != P2.</w:t>
-      </w:r>
-    </w:p>
-    <w:p>
-      <w:pPr>
-        <w:pStyle w:val="a1"/>
-        <w:ind w:firstLine="480"/>
-      </w:pPr>
+        <w:t>person(</w:t>
+      </w:r>
+      <w:proofErr w:type="spellStart"/>
+      <w:r>
+        <w:t>a;b;c;d</w:t>
+      </w:r>
+      <w:proofErr w:type="spellEnd"/>
+      <w:r>
+        <w:t>).</w:t>
+      </w:r>
+    </w:p>
+    <w:p>
+      <w:pPr>
+        <w:pStyle w:val="a1"/>
+        <w:ind w:firstLine="480"/>
+      </w:pPr>
+      <w:r>
+        <w:t>identity(</w:t>
+      </w:r>
+      <w:proofErr w:type="spellStart"/>
+      <w:r>
+        <w:t>teacher;doctor;writer;lawyer</w:t>
+      </w:r>
+      <w:proofErr w:type="spellEnd"/>
+      <w:r>
+        <w:t>).</w:t>
+      </w:r>
+    </w:p>
+    <w:p>
+      <w:pPr>
+        <w:pStyle w:val="a1"/>
+        <w:ind w:firstLine="480"/>
+      </w:pPr>
+    </w:p>
+    <w:p>
+      <w:pPr>
+        <w:pStyle w:val="a1"/>
+        <w:ind w:firstLine="480"/>
+      </w:pPr>
+      <w:r>
+        <w:t xml:space="preserve">:- </w:t>
+      </w:r>
+      <w:proofErr w:type="spellStart"/>
+      <w:r>
+        <w:t>identity_match</w:t>
+      </w:r>
+      <w:proofErr w:type="spellEnd"/>
+      <w:r>
+        <w:t>(</w:t>
+      </w:r>
+      <w:proofErr w:type="spellStart"/>
+      <w:r>
+        <w:t>a,teacher</w:t>
+      </w:r>
+      <w:proofErr w:type="spellEnd"/>
+      <w:r>
+        <w:t>).</w:t>
+      </w:r>
+    </w:p>
+    <w:p>
+      <w:pPr>
+        <w:pStyle w:val="a1"/>
+        <w:ind w:firstLine="480"/>
+      </w:pPr>
+      <w:r>
+        <w:t xml:space="preserve">:- </w:t>
+      </w:r>
+      <w:proofErr w:type="spellStart"/>
+      <w:r>
+        <w:t>identity_match</w:t>
+      </w:r>
+      <w:proofErr w:type="spellEnd"/>
+      <w:r>
+        <w:t>(</w:t>
+      </w:r>
+      <w:proofErr w:type="spellStart"/>
+      <w:r>
+        <w:t>b,lawyer</w:t>
+      </w:r>
+      <w:proofErr w:type="spellEnd"/>
+      <w:r>
+        <w:t xml:space="preserve">). </w:t>
+      </w:r>
+    </w:p>
+    <w:p>
+      <w:pPr>
+        <w:pStyle w:val="a1"/>
+        <w:ind w:firstLine="480"/>
+      </w:pPr>
+      <w:r>
+        <w:t xml:space="preserve">:- </w:t>
+      </w:r>
+      <w:proofErr w:type="spellStart"/>
+      <w:r>
+        <w:t>identity_match</w:t>
+      </w:r>
+      <w:proofErr w:type="spellEnd"/>
+      <w:r>
+        <w:t>(</w:t>
+      </w:r>
+      <w:proofErr w:type="spellStart"/>
+      <w:r>
+        <w:t>c,writer</w:t>
+      </w:r>
+      <w:proofErr w:type="spellEnd"/>
+      <w:r>
+        <w:t xml:space="preserve">). </w:t>
+      </w:r>
+    </w:p>
+    <w:p>
+      <w:pPr>
+        <w:pStyle w:val="a1"/>
+        <w:ind w:firstLine="480"/>
+      </w:pPr>
+      <w:r>
+        <w:t xml:space="preserve">:- </w:t>
+      </w:r>
+      <w:proofErr w:type="spellStart"/>
+      <w:r>
+        <w:t>identity_match</w:t>
+      </w:r>
+      <w:proofErr w:type="spellEnd"/>
+      <w:r>
+        <w:t>(</w:t>
+      </w:r>
+      <w:proofErr w:type="spellStart"/>
+      <w:r>
+        <w:t>b,writer</w:t>
+      </w:r>
+      <w:proofErr w:type="spellEnd"/>
+      <w:r>
+        <w:t xml:space="preserve">). </w:t>
+      </w:r>
+    </w:p>
+    <w:p>
+      <w:pPr>
+        <w:pStyle w:val="a1"/>
+        <w:ind w:firstLine="480"/>
+      </w:pPr>
+      <w:r>
+        <w:t xml:space="preserve">:- </w:t>
+      </w:r>
+      <w:proofErr w:type="spellStart"/>
+      <w:r>
+        <w:t>identity_match</w:t>
+      </w:r>
+      <w:proofErr w:type="spellEnd"/>
+      <w:r>
+        <w:t>(</w:t>
+      </w:r>
+      <w:proofErr w:type="spellStart"/>
+      <w:r>
+        <w:t>a,lawyer</w:t>
+      </w:r>
+      <w:proofErr w:type="spellEnd"/>
+      <w:r>
+        <w:t xml:space="preserve">). </w:t>
+      </w:r>
+    </w:p>
+    <w:p>
+      <w:pPr>
+        <w:pStyle w:val="a1"/>
+        <w:ind w:firstLine="480"/>
+      </w:pPr>
+      <w:r>
+        <w:t xml:space="preserve">:- </w:t>
+      </w:r>
+      <w:proofErr w:type="spellStart"/>
+      <w:r>
+        <w:t>identity_match</w:t>
+      </w:r>
+      <w:proofErr w:type="spellEnd"/>
+      <w:r>
+        <w:t>(</w:t>
+      </w:r>
+      <w:proofErr w:type="spellStart"/>
+      <w:r>
+        <w:t>b,teacher</w:t>
+      </w:r>
+      <w:proofErr w:type="spellEnd"/>
+      <w:r>
+        <w:t>).</w:t>
+      </w:r>
+    </w:p>
+    <w:p>
+      <w:pPr>
+        <w:pStyle w:val="a1"/>
+        <w:ind w:firstLine="480"/>
+      </w:pPr>
+    </w:p>
+    <w:p>
+      <w:pPr>
+        <w:pStyle w:val="a1"/>
+        <w:ind w:firstLine="480"/>
+      </w:pPr>
+      <w:proofErr w:type="spellStart"/>
+      <w:r>
+        <w:t>same_hometown</w:t>
+      </w:r>
+      <w:proofErr w:type="spellEnd"/>
+      <w:r>
+        <w:t>(P1, P2)       :- person(P1), person(P2), -</w:t>
+      </w:r>
+      <w:proofErr w:type="spellStart"/>
+      <w:r>
+        <w:t>different_hometown</w:t>
+      </w:r>
+      <w:proofErr w:type="spellEnd"/>
+      <w:r>
+        <w:t>(P1, P2), P1 != P2.</w:t>
+      </w:r>
+    </w:p>
+    <w:p>
+      <w:pPr>
+        <w:pStyle w:val="a1"/>
+        <w:ind w:firstLine="480"/>
+      </w:pPr>
+      <w:proofErr w:type="spellStart"/>
+      <w:r>
+        <w:t>different_hometown</w:t>
+      </w:r>
+      <w:proofErr w:type="spellEnd"/>
+      <w:r>
+        <w:t>(P1, P2)  :- person(P1), person(P2), -</w:t>
+      </w:r>
+      <w:proofErr w:type="spellStart"/>
+      <w:r>
+        <w:t>same_hometown</w:t>
+      </w:r>
+      <w:proofErr w:type="spellEnd"/>
+      <w:r>
+        <w:t>(P1, P2), P1 != P2.</w:t>
+      </w:r>
+    </w:p>
+    <w:p>
+      <w:pPr>
+        <w:pStyle w:val="a1"/>
+        <w:ind w:firstLine="480"/>
+      </w:pPr>
+      <w:proofErr w:type="spellStart"/>
+      <w:r>
+        <w:t>different_hometown</w:t>
+      </w:r>
+      <w:proofErr w:type="spellEnd"/>
+      <w:r>
+        <w:t xml:space="preserve">(P1, P2)  :- person(P1), person(P2), </w:t>
+      </w:r>
+      <w:proofErr w:type="spellStart"/>
+      <w:r>
+        <w:t>different_hometown</w:t>
+      </w:r>
+      <w:proofErr w:type="spellEnd"/>
+      <w:r>
+        <w:t>(P2, P1), P1 != P2.</w:t>
+      </w:r>
+    </w:p>
+    <w:p>
+      <w:pPr>
+        <w:pStyle w:val="a1"/>
+        <w:ind w:firstLine="480"/>
+      </w:pPr>
+      <w:r>
+        <w:t>-</w:t>
+      </w:r>
+      <w:proofErr w:type="spellStart"/>
+      <w:r>
+        <w:t>same_hometown</w:t>
+      </w:r>
+      <w:proofErr w:type="spellEnd"/>
+      <w:r>
+        <w:t xml:space="preserve">(P1, P2)      :- person(P1), person(P2), </w:t>
+      </w:r>
+      <w:proofErr w:type="spellStart"/>
+      <w:r>
+        <w:t>different_hometown</w:t>
+      </w:r>
+      <w:proofErr w:type="spellEnd"/>
+      <w:r>
+        <w:t>(P1, P2), P1 != P2.</w:t>
+      </w:r>
+    </w:p>
+    <w:p>
+      <w:pPr>
+        <w:pStyle w:val="a1"/>
+        <w:ind w:firstLine="480"/>
+      </w:pPr>
+      <w:r>
+        <w:t>-</w:t>
+      </w:r>
+      <w:proofErr w:type="spellStart"/>
+      <w:r>
+        <w:t>different_hometown</w:t>
+      </w:r>
+      <w:proofErr w:type="spellEnd"/>
+      <w:r>
+        <w:t xml:space="preserve">(P1, P2) :- person(P1), person(P2), </w:t>
+      </w:r>
+      <w:proofErr w:type="spellStart"/>
+      <w:r>
+        <w:t>same_hometown</w:t>
+      </w:r>
+      <w:proofErr w:type="spellEnd"/>
+      <w:r>
+        <w:t>(P1, P2), P1 != P2.</w:t>
+      </w:r>
+    </w:p>
+    <w:p>
+      <w:pPr>
+        <w:pStyle w:val="a1"/>
+        <w:ind w:firstLine="480"/>
+      </w:pPr>
+      <w:proofErr w:type="spellStart"/>
       <w:r>
         <w:lastRenderedPageBreak/>
-        <w:t>same_hometown(P1, P2)       :- person(P1), person(P2), person(P3), same_hometown(P1, P3), same_hometown(P2, P3), P1 != P2.</w:t>
-      </w:r>
-    </w:p>
-    <w:p>
-      <w:pPr>
-        <w:pStyle w:val="a1"/>
-        <w:ind w:firstLine="480"/>
-      </w:pPr>
-      <w:r>
-        <w:t>same_hometown(P1, P2)       :- person(P1), person(P2), same_hometown(P2, P1), P1 != P2.</w:t>
-      </w:r>
-    </w:p>
-    <w:p>
-      <w:pPr>
-        <w:pStyle w:val="a1"/>
-        <w:ind w:firstLine="480"/>
-      </w:pPr>
-      <w:r>
-        <w:t>unknown_hometown(P1, P2)    :- person(P1), person(P2), not same_hometown(P1, P2), not different_hometown(P1, P2), P1 != P2.</w:t>
+        <w:t>same_hometown</w:t>
+      </w:r>
+      <w:proofErr w:type="spellEnd"/>
+      <w:r>
+        <w:t xml:space="preserve">(P1, P2)       :- person(P1), person(P2), person(P3), </w:t>
+      </w:r>
+      <w:proofErr w:type="spellStart"/>
+      <w:r>
+        <w:t>same_hometown</w:t>
+      </w:r>
+      <w:proofErr w:type="spellEnd"/>
+      <w:r>
+        <w:t xml:space="preserve">(P1, P3), </w:t>
+      </w:r>
+      <w:proofErr w:type="spellStart"/>
+      <w:r>
+        <w:t>same_hometown</w:t>
+      </w:r>
+      <w:proofErr w:type="spellEnd"/>
+      <w:r>
+        <w:t>(P2, P3), P1 != P2.</w:t>
+      </w:r>
+    </w:p>
+    <w:p>
+      <w:pPr>
+        <w:pStyle w:val="a1"/>
+        <w:ind w:firstLine="480"/>
+      </w:pPr>
+      <w:proofErr w:type="spellStart"/>
+      <w:r>
+        <w:t>same_hometown</w:t>
+      </w:r>
+      <w:proofErr w:type="spellEnd"/>
+      <w:r>
+        <w:t xml:space="preserve">(P1, P2)       :- person(P1), person(P2), </w:t>
+      </w:r>
+      <w:proofErr w:type="spellStart"/>
+      <w:r>
+        <w:t>same_hometown</w:t>
+      </w:r>
+      <w:proofErr w:type="spellEnd"/>
+      <w:r>
+        <w:t>(P2, P1), P1 != P2.</w:t>
+      </w:r>
+    </w:p>
+    <w:p>
+      <w:pPr>
+        <w:pStyle w:val="a1"/>
+        <w:ind w:firstLine="480"/>
+      </w:pPr>
+      <w:proofErr w:type="spellStart"/>
+      <w:r>
+        <w:t>unknown_hometown</w:t>
+      </w:r>
+      <w:proofErr w:type="spellEnd"/>
+      <w:r>
+        <w:t xml:space="preserve">(P1, P2)    :- person(P1), person(P2), not </w:t>
+      </w:r>
+      <w:proofErr w:type="spellStart"/>
+      <w:r>
+        <w:t>same_hometown</w:t>
+      </w:r>
+      <w:proofErr w:type="spellEnd"/>
+      <w:r>
+        <w:t xml:space="preserve">(P1, P2), not </w:t>
+      </w:r>
+      <w:proofErr w:type="spellStart"/>
+      <w:r>
+        <w:t>different_hometown</w:t>
+      </w:r>
+      <w:proofErr w:type="spellEnd"/>
+      <w:r>
+        <w:t>(P1, P2), P1 != P2.</w:t>
       </w:r>
     </w:p>
     <w:p>
@@ -15554,32 +17599,61 @@
         <w:pStyle w:val="a1"/>
         <w:ind w:firstLine="480"/>
       </w:pPr>
-      <w:r>
-        <w:t>unknown_age(P1, P2) :- person(P1), person(P2), not elder(P1, P2), not smaller(P1, P2), P1 != P2.</w:t>
-      </w:r>
-    </w:p>
-    <w:p>
-      <w:pPr>
-        <w:pStyle w:val="a1"/>
-        <w:ind w:firstLine="480"/>
-      </w:pPr>
-    </w:p>
-    <w:p>
-      <w:pPr>
-        <w:pStyle w:val="a1"/>
-        <w:ind w:firstLine="480"/>
-      </w:pPr>
-      <w:r>
-        <w:t>1{identity_match(P, I) : identity(I)}1 :- person(P).</w:t>
-      </w:r>
-    </w:p>
-    <w:p>
-      <w:pPr>
-        <w:pStyle w:val="a1"/>
-        <w:ind w:firstLine="480"/>
-      </w:pPr>
-      <w:r>
-        <w:t>:- identity_match(P1, I), identity_match(P2, I), P1 != P2.</w:t>
+      <w:proofErr w:type="spellStart"/>
+      <w:r>
+        <w:t>unknown_age</w:t>
+      </w:r>
+      <w:proofErr w:type="spellEnd"/>
+      <w:r>
+        <w:t>(P1, P2) :- person(P1), person(P2), not elder(P1, P2), not smaller(P1, P2), P1 != P2.</w:t>
+      </w:r>
+    </w:p>
+    <w:p>
+      <w:pPr>
+        <w:pStyle w:val="a1"/>
+        <w:ind w:firstLine="480"/>
+      </w:pPr>
+    </w:p>
+    <w:p>
+      <w:pPr>
+        <w:pStyle w:val="a1"/>
+        <w:ind w:firstLine="480"/>
+      </w:pPr>
+      <w:r>
+        <w:t>1{</w:t>
+      </w:r>
+      <w:proofErr w:type="spellStart"/>
+      <w:r>
+        <w:t>identity_match</w:t>
+      </w:r>
+      <w:proofErr w:type="spellEnd"/>
+      <w:r>
+        <w:t>(P, I) : identity(I)}1 :- person(P).</w:t>
+      </w:r>
+    </w:p>
+    <w:p>
+      <w:pPr>
+        <w:pStyle w:val="a1"/>
+        <w:ind w:firstLine="480"/>
+      </w:pPr>
+      <w:r>
+        <w:t xml:space="preserve">:- </w:t>
+      </w:r>
+      <w:proofErr w:type="spellStart"/>
+      <w:r>
+        <w:t>identity_match</w:t>
+      </w:r>
+      <w:proofErr w:type="spellEnd"/>
+      <w:r>
+        <w:t xml:space="preserve">(P1, I), </w:t>
+      </w:r>
+      <w:proofErr w:type="spellStart"/>
+      <w:r>
+        <w:t>identity_match</w:t>
+      </w:r>
+      <w:proofErr w:type="spellEnd"/>
+      <w:r>
+        <w:t>(P2, I), P1 != P2.</w:t>
       </w:r>
     </w:p>
     <w:p>
@@ -15639,34 +17713,114 @@
         <w:ind w:firstLine="480"/>
       </w:pPr>
       <w:r>
-        <w:t>answer(a) :- elder(P1, P2), identity_match(P1, writer), identity_match(P2, teacher).</w:t>
-      </w:r>
-    </w:p>
-    <w:p>
-      <w:pPr>
-        <w:pStyle w:val="a1"/>
-        <w:ind w:firstLine="480"/>
-      </w:pPr>
-      <w:r>
-        <w:t>answer(b) :- same_hometown(P1, P2), identity_match(P1, doctor), identity_match(P2, lawyer).</w:t>
-      </w:r>
-    </w:p>
-    <w:p>
-      <w:pPr>
-        <w:pStyle w:val="a1"/>
-        <w:ind w:firstLine="480"/>
-      </w:pPr>
-      <w:r>
-        <w:t>answer(c) :- elder(P1, P2), identity_match(P1, doctor), identity_match(P2, writer).</w:t>
-      </w:r>
-    </w:p>
-    <w:p>
-      <w:pPr>
-        <w:pStyle w:val="a1"/>
-        <w:ind w:firstLine="480"/>
-      </w:pPr>
-      <w:r>
-        <w:t xml:space="preserve">answer(d) :- different_hometown(P1, P2), identity_match(P1, lawyer), identity_match(P2, teacher). </w:t>
+        <w:t xml:space="preserve">answer(a) :- elder(P1, P2), </w:t>
+      </w:r>
+      <w:proofErr w:type="spellStart"/>
+      <w:r>
+        <w:t>identity_match</w:t>
+      </w:r>
+      <w:proofErr w:type="spellEnd"/>
+      <w:r>
+        <w:t xml:space="preserve">(P1, writer), </w:t>
+      </w:r>
+      <w:proofErr w:type="spellStart"/>
+      <w:r>
+        <w:t>identity_match</w:t>
+      </w:r>
+      <w:proofErr w:type="spellEnd"/>
+      <w:r>
+        <w:t>(P2, teacher).</w:t>
+      </w:r>
+    </w:p>
+    <w:p>
+      <w:pPr>
+        <w:pStyle w:val="a1"/>
+        <w:ind w:firstLine="480"/>
+      </w:pPr>
+      <w:r>
+        <w:t xml:space="preserve">answer(b) :- </w:t>
+      </w:r>
+      <w:proofErr w:type="spellStart"/>
+      <w:r>
+        <w:t>same_hometown</w:t>
+      </w:r>
+      <w:proofErr w:type="spellEnd"/>
+      <w:r>
+        <w:t xml:space="preserve">(P1, P2), </w:t>
+      </w:r>
+      <w:proofErr w:type="spellStart"/>
+      <w:r>
+        <w:t>identity_match</w:t>
+      </w:r>
+      <w:proofErr w:type="spellEnd"/>
+      <w:r>
+        <w:t xml:space="preserve">(P1, doctor), </w:t>
+      </w:r>
+      <w:proofErr w:type="spellStart"/>
+      <w:r>
+        <w:t>identity_match</w:t>
+      </w:r>
+      <w:proofErr w:type="spellEnd"/>
+      <w:r>
+        <w:t>(P2, lawyer).</w:t>
+      </w:r>
+    </w:p>
+    <w:p>
+      <w:pPr>
+        <w:pStyle w:val="a1"/>
+        <w:ind w:firstLine="480"/>
+      </w:pPr>
+      <w:r>
+        <w:t xml:space="preserve">answer(c) :- elder(P1, P2), </w:t>
+      </w:r>
+      <w:proofErr w:type="spellStart"/>
+      <w:r>
+        <w:t>identity_match</w:t>
+      </w:r>
+      <w:proofErr w:type="spellEnd"/>
+      <w:r>
+        <w:t xml:space="preserve">(P1, doctor), </w:t>
+      </w:r>
+      <w:proofErr w:type="spellStart"/>
+      <w:r>
+        <w:t>identity_match</w:t>
+      </w:r>
+      <w:proofErr w:type="spellEnd"/>
+      <w:r>
+        <w:t>(P2, writer).</w:t>
+      </w:r>
+    </w:p>
+    <w:p>
+      <w:pPr>
+        <w:pStyle w:val="a1"/>
+        <w:ind w:firstLine="480"/>
+      </w:pPr>
+      <w:r>
+        <w:t xml:space="preserve">answer(d) :- </w:t>
+      </w:r>
+      <w:proofErr w:type="spellStart"/>
+      <w:r>
+        <w:t>different_hometown</w:t>
+      </w:r>
+      <w:proofErr w:type="spellEnd"/>
+      <w:r>
+        <w:t xml:space="preserve">(P1, P2), </w:t>
+      </w:r>
+      <w:proofErr w:type="spellStart"/>
+      <w:r>
+        <w:t>identity_match</w:t>
+      </w:r>
+      <w:proofErr w:type="spellEnd"/>
+      <w:r>
+        <w:t xml:space="preserve">(P1, lawyer), </w:t>
+      </w:r>
+      <w:proofErr w:type="spellStart"/>
+      <w:r>
+        <w:t>identity_match</w:t>
+      </w:r>
+      <w:proofErr w:type="spellEnd"/>
+      <w:r>
+        <w:t xml:space="preserve">(P2, teacher). </w:t>
       </w:r>
     </w:p>
     <w:p>
@@ -15697,43 +17851,107 @@
       </w:pPr>
       <w:r>
         <w:lastRenderedPageBreak/>
-        <w:t>1{elder(a, P) : identity_match(P, teacher)}1             :- situation(1).</w:t>
-      </w:r>
-    </w:p>
-    <w:p>
-      <w:pPr>
-        <w:pStyle w:val="a1"/>
-        <w:ind w:firstLine="480"/>
-      </w:pPr>
-      <w:r>
-        <w:t>1{different_hometown(b, P) : identity_match(P, lawyer)}1 :- situation(2).</w:t>
-      </w:r>
-    </w:p>
-    <w:p>
-      <w:pPr>
-        <w:pStyle w:val="a1"/>
-        <w:ind w:firstLine="480"/>
-      </w:pPr>
-      <w:r>
-        <w:t>1{same_hometown(c, P) : identity_match(P, writer)}1      :- situation(3).</w:t>
-      </w:r>
-    </w:p>
-    <w:p>
-      <w:pPr>
-        <w:pStyle w:val="a1"/>
-        <w:ind w:firstLine="480"/>
-      </w:pPr>
-      <w:r>
-        <w:t>1{smaller(P, b) : identity_match(P, writer)}1            :- situation(4).</w:t>
-      </w:r>
-    </w:p>
-    <w:p>
-      <w:pPr>
-        <w:pStyle w:val="a1"/>
-        <w:ind w:firstLine="480"/>
-      </w:pPr>
-      <w:r>
-        <w:t>1{same_hometown(b, P) : identity_match(P, teacher)}1     :- situation(5).</w:t>
+        <w:t xml:space="preserve">1{elder(a, P) : </w:t>
+      </w:r>
+      <w:proofErr w:type="spellStart"/>
+      <w:r>
+        <w:t>identity_match</w:t>
+      </w:r>
+      <w:proofErr w:type="spellEnd"/>
+      <w:r>
+        <w:t>(P, teacher)}1             :- situation(1).</w:t>
+      </w:r>
+    </w:p>
+    <w:p>
+      <w:pPr>
+        <w:pStyle w:val="a1"/>
+        <w:ind w:firstLine="480"/>
+      </w:pPr>
+      <w:r>
+        <w:t>1{</w:t>
+      </w:r>
+      <w:proofErr w:type="spellStart"/>
+      <w:r>
+        <w:t>different_hometown</w:t>
+      </w:r>
+      <w:proofErr w:type="spellEnd"/>
+      <w:r>
+        <w:t xml:space="preserve">(b, P) : </w:t>
+      </w:r>
+      <w:proofErr w:type="spellStart"/>
+      <w:r>
+        <w:t>identity_match</w:t>
+      </w:r>
+      <w:proofErr w:type="spellEnd"/>
+      <w:r>
+        <w:t>(P, lawyer)}1 :- situation(2).</w:t>
+      </w:r>
+    </w:p>
+    <w:p>
+      <w:pPr>
+        <w:pStyle w:val="a1"/>
+        <w:ind w:firstLine="480"/>
+      </w:pPr>
+      <w:r>
+        <w:t>1{</w:t>
+      </w:r>
+      <w:proofErr w:type="spellStart"/>
+      <w:r>
+        <w:t>same_hometown</w:t>
+      </w:r>
+      <w:proofErr w:type="spellEnd"/>
+      <w:r>
+        <w:t xml:space="preserve">(c, P) : </w:t>
+      </w:r>
+      <w:proofErr w:type="spellStart"/>
+      <w:r>
+        <w:t>identity_match</w:t>
+      </w:r>
+      <w:proofErr w:type="spellEnd"/>
+      <w:r>
+        <w:t>(P, writer)}1      :- situation(3).</w:t>
+      </w:r>
+    </w:p>
+    <w:p>
+      <w:pPr>
+        <w:pStyle w:val="a1"/>
+        <w:ind w:firstLine="480"/>
+      </w:pPr>
+      <w:r>
+        <w:t xml:space="preserve">1{smaller(P, b) : </w:t>
+      </w:r>
+      <w:proofErr w:type="spellStart"/>
+      <w:r>
+        <w:t>identity_match</w:t>
+      </w:r>
+      <w:proofErr w:type="spellEnd"/>
+      <w:r>
+        <w:t>(P, writer)}1            :- situation(4).</w:t>
+      </w:r>
+    </w:p>
+    <w:p>
+      <w:pPr>
+        <w:pStyle w:val="a1"/>
+        <w:ind w:firstLine="480"/>
+      </w:pPr>
+      <w:r>
+        <w:t>1{</w:t>
+      </w:r>
+      <w:proofErr w:type="spellStart"/>
+      <w:r>
+        <w:t>same_hometown</w:t>
+      </w:r>
+      <w:proofErr w:type="spellEnd"/>
+      <w:r>
+        <w:t xml:space="preserve">(b, P) : </w:t>
+      </w:r>
+      <w:proofErr w:type="spellStart"/>
+      <w:r>
+        <w:t>identity_match</w:t>
+      </w:r>
+      <w:proofErr w:type="spellEnd"/>
+      <w:r>
+        <w:t>(P, teacher)}1     :- situation(5).</w:t>
       </w:r>
     </w:p>
     <w:p>
@@ -15855,43 +18073,98 @@
         <w:ind w:firstLine="480"/>
       </w:pPr>
       <w:r>
-        <w:t>elder(a, P)                 :- person(P), identity_match(P, teacher).</w:t>
-      </w:r>
-    </w:p>
-    <w:p>
-      <w:pPr>
-        <w:pStyle w:val="a1"/>
-        <w:ind w:firstLine="480"/>
-      </w:pPr>
-      <w:r>
-        <w:t>different_hometown(b, P)    :- person(P), identity_match(P, lawyer).</w:t>
-      </w:r>
-    </w:p>
-    <w:p>
-      <w:pPr>
-        <w:pStyle w:val="a1"/>
-        <w:ind w:firstLine="480"/>
-      </w:pPr>
-      <w:r>
-        <w:t>same_hometown(c, P)         :- person(P), identity_match(P, writer).</w:t>
-      </w:r>
-    </w:p>
-    <w:p>
-      <w:pPr>
-        <w:pStyle w:val="a1"/>
-        <w:ind w:firstLine="480"/>
-      </w:pPr>
-      <w:r>
-        <w:t>smaller(P, b)               :- person(P), identity_match(P, writer).</w:t>
-      </w:r>
-    </w:p>
-    <w:p>
-      <w:pPr>
-        <w:pStyle w:val="a1"/>
-        <w:ind w:firstLine="480"/>
-      </w:pPr>
-      <w:r>
-        <w:t>same_hometown(b, P)         :- person(P), identity_match(P, teacher).</w:t>
+        <w:t xml:space="preserve">elder(a, P)                 :- person(P), </w:t>
+      </w:r>
+      <w:proofErr w:type="spellStart"/>
+      <w:r>
+        <w:t>identity_match</w:t>
+      </w:r>
+      <w:proofErr w:type="spellEnd"/>
+      <w:r>
+        <w:t>(P, teacher).</w:t>
+      </w:r>
+    </w:p>
+    <w:p>
+      <w:pPr>
+        <w:pStyle w:val="a1"/>
+        <w:ind w:firstLine="480"/>
+      </w:pPr>
+      <w:proofErr w:type="spellStart"/>
+      <w:r>
+        <w:t>different_hometown</w:t>
+      </w:r>
+      <w:proofErr w:type="spellEnd"/>
+      <w:r>
+        <w:t xml:space="preserve">(b, P)    :- person(P), </w:t>
+      </w:r>
+      <w:proofErr w:type="spellStart"/>
+      <w:r>
+        <w:t>identity_match</w:t>
+      </w:r>
+      <w:proofErr w:type="spellEnd"/>
+      <w:r>
+        <w:t>(P, lawyer).</w:t>
+      </w:r>
+    </w:p>
+    <w:p>
+      <w:pPr>
+        <w:pStyle w:val="a1"/>
+        <w:ind w:firstLine="480"/>
+      </w:pPr>
+      <w:proofErr w:type="spellStart"/>
+      <w:r>
+        <w:t>same_hometown</w:t>
+      </w:r>
+      <w:proofErr w:type="spellEnd"/>
+      <w:r>
+        <w:t xml:space="preserve">(c, P)         :- person(P), </w:t>
+      </w:r>
+      <w:proofErr w:type="spellStart"/>
+      <w:r>
+        <w:t>identity_match</w:t>
+      </w:r>
+      <w:proofErr w:type="spellEnd"/>
+      <w:r>
+        <w:t>(P, writer).</w:t>
+      </w:r>
+    </w:p>
+    <w:p>
+      <w:pPr>
+        <w:pStyle w:val="a1"/>
+        <w:ind w:firstLine="480"/>
+      </w:pPr>
+      <w:r>
+        <w:t xml:space="preserve">smaller(P, b)               :- person(P), </w:t>
+      </w:r>
+      <w:proofErr w:type="spellStart"/>
+      <w:r>
+        <w:t>identity_match</w:t>
+      </w:r>
+      <w:proofErr w:type="spellEnd"/>
+      <w:r>
+        <w:t>(P, writer).</w:t>
+      </w:r>
+    </w:p>
+    <w:p>
+      <w:pPr>
+        <w:pStyle w:val="a1"/>
+        <w:ind w:firstLine="480"/>
+      </w:pPr>
+      <w:proofErr w:type="spellStart"/>
+      <w:r>
+        <w:t>same_hometown</w:t>
+      </w:r>
+      <w:proofErr w:type="spellEnd"/>
+      <w:r>
+        <w:t xml:space="preserve">(b, P)         :- person(P), </w:t>
+      </w:r>
+      <w:proofErr w:type="spellStart"/>
+      <w:r>
+        <w:t>identity_match</w:t>
+      </w:r>
+      <w:proofErr w:type="spellEnd"/>
+      <w:r>
+        <w:t>(P, teacher).</w:t>
       </w:r>
     </w:p>
     <w:p>
@@ -15915,34 +18188,114 @@
         <w:ind w:firstLine="480"/>
       </w:pPr>
       <w:r>
-        <w:t>answer(a) :- elder(P1, P2), identity_match(P1, writer), identity_match(P2, teacher).</w:t>
-      </w:r>
-    </w:p>
-    <w:p>
-      <w:pPr>
-        <w:pStyle w:val="a1"/>
-        <w:ind w:firstLine="480"/>
-      </w:pPr>
-      <w:r>
-        <w:t>answer(b) :- same_hometown(P1, P2), identity_match(P1, doctor), identity_match(P2, lawyer).</w:t>
-      </w:r>
-    </w:p>
-    <w:p>
-      <w:pPr>
-        <w:pStyle w:val="a1"/>
-        <w:ind w:firstLine="480"/>
-      </w:pPr>
-      <w:r>
-        <w:t>answer(c) :- elder(P1, P2), identity_match(P1, doctor), identity_match(P2, writer).</w:t>
-      </w:r>
-    </w:p>
-    <w:p>
-      <w:pPr>
-        <w:pStyle w:val="a1"/>
-        <w:ind w:firstLine="480"/>
-      </w:pPr>
-      <w:r>
-        <w:t xml:space="preserve">answer(d) :- different_hometown(P1, P2), identity_match(P1, lawyer), identity_match(P2, teacher). </w:t>
+        <w:t xml:space="preserve">answer(a) :- elder(P1, P2), </w:t>
+      </w:r>
+      <w:proofErr w:type="spellStart"/>
+      <w:r>
+        <w:t>identity_match</w:t>
+      </w:r>
+      <w:proofErr w:type="spellEnd"/>
+      <w:r>
+        <w:t xml:space="preserve">(P1, writer), </w:t>
+      </w:r>
+      <w:proofErr w:type="spellStart"/>
+      <w:r>
+        <w:t>identity_match</w:t>
+      </w:r>
+      <w:proofErr w:type="spellEnd"/>
+      <w:r>
+        <w:t>(P2, teacher).</w:t>
+      </w:r>
+    </w:p>
+    <w:p>
+      <w:pPr>
+        <w:pStyle w:val="a1"/>
+        <w:ind w:firstLine="480"/>
+      </w:pPr>
+      <w:r>
+        <w:t xml:space="preserve">answer(b) :- </w:t>
+      </w:r>
+      <w:proofErr w:type="spellStart"/>
+      <w:r>
+        <w:t>same_hometown</w:t>
+      </w:r>
+      <w:proofErr w:type="spellEnd"/>
+      <w:r>
+        <w:t xml:space="preserve">(P1, P2), </w:t>
+      </w:r>
+      <w:proofErr w:type="spellStart"/>
+      <w:r>
+        <w:t>identity_match</w:t>
+      </w:r>
+      <w:proofErr w:type="spellEnd"/>
+      <w:r>
+        <w:t xml:space="preserve">(P1, doctor), </w:t>
+      </w:r>
+      <w:proofErr w:type="spellStart"/>
+      <w:r>
+        <w:t>identity_match</w:t>
+      </w:r>
+      <w:proofErr w:type="spellEnd"/>
+      <w:r>
+        <w:t>(P2, lawyer).</w:t>
+      </w:r>
+    </w:p>
+    <w:p>
+      <w:pPr>
+        <w:pStyle w:val="a1"/>
+        <w:ind w:firstLine="480"/>
+      </w:pPr>
+      <w:r>
+        <w:t xml:space="preserve">answer(c) :- elder(P1, P2), </w:t>
+      </w:r>
+      <w:proofErr w:type="spellStart"/>
+      <w:r>
+        <w:t>identity_match</w:t>
+      </w:r>
+      <w:proofErr w:type="spellEnd"/>
+      <w:r>
+        <w:t xml:space="preserve">(P1, doctor), </w:t>
+      </w:r>
+      <w:proofErr w:type="spellStart"/>
+      <w:r>
+        <w:t>identity_match</w:t>
+      </w:r>
+      <w:proofErr w:type="spellEnd"/>
+      <w:r>
+        <w:t>(P2, writer).</w:t>
+      </w:r>
+    </w:p>
+    <w:p>
+      <w:pPr>
+        <w:pStyle w:val="a1"/>
+        <w:ind w:firstLine="480"/>
+      </w:pPr>
+      <w:r>
+        <w:t xml:space="preserve">answer(d) :- </w:t>
+      </w:r>
+      <w:proofErr w:type="spellStart"/>
+      <w:r>
+        <w:t>different_hometown</w:t>
+      </w:r>
+      <w:proofErr w:type="spellEnd"/>
+      <w:r>
+        <w:t xml:space="preserve">(P1, P2), </w:t>
+      </w:r>
+      <w:proofErr w:type="spellStart"/>
+      <w:r>
+        <w:t>identity_match</w:t>
+      </w:r>
+      <w:proofErr w:type="spellEnd"/>
+      <w:r>
+        <w:t xml:space="preserve">(P1, lawyer), </w:t>
+      </w:r>
+      <w:proofErr w:type="spellStart"/>
+      <w:r>
+        <w:t>identity_match</w:t>
+      </w:r>
+      <w:proofErr w:type="spellEnd"/>
+      <w:r>
+        <w:t xml:space="preserve">(P2, teacher). </w:t>
       </w:r>
     </w:p>
     <w:p>
@@ -15973,8 +18326,13 @@
         <w:pStyle w:val="a1"/>
         <w:ind w:firstLine="480"/>
       </w:pPr>
-      <w:r>
-        <w:t>percondition(1,a,d)</w:t>
+      <w:proofErr w:type="spellStart"/>
+      <w:r>
+        <w:t>percondition</w:t>
+      </w:r>
+      <w:proofErr w:type="spellEnd"/>
+      <w:r>
+        <w:t>(1,a,d)</w:t>
       </w:r>
     </w:p>
     <w:p>
@@ -16007,8 +18365,21 @@
         <w:pStyle w:val="a1"/>
         <w:ind w:firstLine="480"/>
       </w:pPr>
-      <w:r>
-        <w:t>percondition(1,a,d) percondition(3,b,a)</w:t>
+      <w:proofErr w:type="spellStart"/>
+      <w:r>
+        <w:t>percondition</w:t>
+      </w:r>
+      <w:proofErr w:type="spellEnd"/>
+      <w:r>
+        <w:t xml:space="preserve">(1,a,d) </w:t>
+      </w:r>
+      <w:proofErr w:type="spellStart"/>
+      <w:r>
+        <w:t>percondition</w:t>
+      </w:r>
+      <w:proofErr w:type="spellEnd"/>
+      <w:r>
+        <w:t>(3,b,a)</w:t>
       </w:r>
     </w:p>
     <w:p>
@@ -16025,8 +18396,13 @@
         <w:pStyle w:val="a1"/>
         <w:ind w:firstLine="480"/>
       </w:pPr>
-      <w:r>
-        <w:t>percondition(3,b,a)</w:t>
+      <w:proofErr w:type="spellStart"/>
+      <w:r>
+        <w:t>percondition</w:t>
+      </w:r>
+      <w:proofErr w:type="spellEnd"/>
+      <w:r>
+        <w:t>(3,b,a)</w:t>
       </w:r>
     </w:p>
     <w:p>
@@ -16043,8 +18419,21 @@
         <w:pStyle w:val="a1"/>
         <w:ind w:firstLine="480"/>
       </w:pPr>
-      <w:r>
-        <w:t>percondition(1,a,d) percondition(4,c,d)</w:t>
+      <w:proofErr w:type="spellStart"/>
+      <w:r>
+        <w:t>percondition</w:t>
+      </w:r>
+      <w:proofErr w:type="spellEnd"/>
+      <w:r>
+        <w:t xml:space="preserve">(1,a,d) </w:t>
+      </w:r>
+      <w:proofErr w:type="spellStart"/>
+      <w:r>
+        <w:t>percondition</w:t>
+      </w:r>
+      <w:proofErr w:type="spellEnd"/>
+      <w:r>
+        <w:t>(4,c,d)</w:t>
       </w:r>
     </w:p>
     <w:p>
@@ -16061,8 +18450,13 @@
         <w:pStyle w:val="a1"/>
         <w:ind w:firstLine="480"/>
       </w:pPr>
-      <w:r>
-        <w:t>percondition(4,c,d)</w:t>
+      <w:proofErr w:type="spellStart"/>
+      <w:r>
+        <w:t>percondition</w:t>
+      </w:r>
+      <w:proofErr w:type="spellEnd"/>
+      <w:r>
+        <w:t>(4,c,d)</w:t>
       </w:r>
     </w:p>
     <w:p>
@@ -16079,8 +18473,29 @@
         <w:pStyle w:val="a1"/>
         <w:ind w:firstLine="480"/>
       </w:pPr>
-      <w:r>
-        <w:t>percondition(1,a,d) percondition(4,c,d) percondition(3,b,a)</w:t>
+      <w:proofErr w:type="spellStart"/>
+      <w:r>
+        <w:t>percondition</w:t>
+      </w:r>
+      <w:proofErr w:type="spellEnd"/>
+      <w:r>
+        <w:t xml:space="preserve">(1,a,d) </w:t>
+      </w:r>
+      <w:proofErr w:type="spellStart"/>
+      <w:r>
+        <w:t>percondition</w:t>
+      </w:r>
+      <w:proofErr w:type="spellEnd"/>
+      <w:r>
+        <w:t xml:space="preserve">(4,c,d) </w:t>
+      </w:r>
+      <w:proofErr w:type="spellStart"/>
+      <w:r>
+        <w:t>percondition</w:t>
+      </w:r>
+      <w:proofErr w:type="spellEnd"/>
+      <w:r>
+        <w:t>(3,b,a)</w:t>
       </w:r>
     </w:p>
     <w:p>
@@ -16097,8 +18512,21 @@
         <w:pStyle w:val="a1"/>
         <w:ind w:firstLine="480"/>
       </w:pPr>
-      <w:r>
-        <w:t>percondition(4,c,d) percondition(3,b,a)</w:t>
+      <w:proofErr w:type="spellStart"/>
+      <w:r>
+        <w:t>percondition</w:t>
+      </w:r>
+      <w:proofErr w:type="spellEnd"/>
+      <w:r>
+        <w:t xml:space="preserve">(4,c,d) </w:t>
+      </w:r>
+      <w:proofErr w:type="spellStart"/>
+      <w:r>
+        <w:t>percondition</w:t>
+      </w:r>
+      <w:proofErr w:type="spellEnd"/>
+      <w:r>
+        <w:t>(3,b,a)</w:t>
       </w:r>
     </w:p>
     <w:p>
@@ -16115,8 +18543,13 @@
         <w:pStyle w:val="a1"/>
         <w:ind w:firstLine="480"/>
       </w:pPr>
-      <w:r>
-        <w:t>percondition(1,a,c)</w:t>
+      <w:proofErr w:type="spellStart"/>
+      <w:r>
+        <w:t>percondition</w:t>
+      </w:r>
+      <w:proofErr w:type="spellEnd"/>
+      <w:r>
+        <w:t>(1,a,c)</w:t>
       </w:r>
     </w:p>
     <w:p>
@@ -16133,8 +18566,21 @@
         <w:pStyle w:val="a1"/>
         <w:ind w:firstLine="480"/>
       </w:pPr>
-      <w:r>
-        <w:t>percondition(1,a,c) percondition(3,b,a)</w:t>
+      <w:proofErr w:type="spellStart"/>
+      <w:r>
+        <w:t>percondition</w:t>
+      </w:r>
+      <w:proofErr w:type="spellEnd"/>
+      <w:r>
+        <w:t xml:space="preserve">(1,a,c) </w:t>
+      </w:r>
+      <w:proofErr w:type="spellStart"/>
+      <w:r>
+        <w:t>percondition</w:t>
+      </w:r>
+      <w:proofErr w:type="spellEnd"/>
+      <w:r>
+        <w:t>(3,b,a)</w:t>
       </w:r>
     </w:p>
     <w:p>
@@ -16151,8 +18597,21 @@
         <w:pStyle w:val="a1"/>
         <w:ind w:firstLine="480"/>
       </w:pPr>
-      <w:r>
-        <w:t>percondition(1,a,c) percondition(4,d,c)</w:t>
+      <w:proofErr w:type="spellStart"/>
+      <w:r>
+        <w:t>percondition</w:t>
+      </w:r>
+      <w:proofErr w:type="spellEnd"/>
+      <w:r>
+        <w:t xml:space="preserve">(1,a,c) </w:t>
+      </w:r>
+      <w:proofErr w:type="spellStart"/>
+      <w:r>
+        <w:t>percondition</w:t>
+      </w:r>
+      <w:proofErr w:type="spellEnd"/>
+      <w:r>
+        <w:t>(4,d,c)</w:t>
       </w:r>
     </w:p>
     <w:p>
@@ -16169,8 +18628,29 @@
         <w:pStyle w:val="a1"/>
         <w:ind w:firstLine="480"/>
       </w:pPr>
-      <w:r>
-        <w:t>percondition(1,a,c) percondition(4,d,c) percondition(3,b,a)</w:t>
+      <w:proofErr w:type="spellStart"/>
+      <w:r>
+        <w:t>percondition</w:t>
+      </w:r>
+      <w:proofErr w:type="spellEnd"/>
+      <w:r>
+        <w:t xml:space="preserve">(1,a,c) </w:t>
+      </w:r>
+      <w:proofErr w:type="spellStart"/>
+      <w:r>
+        <w:t>percondition</w:t>
+      </w:r>
+      <w:proofErr w:type="spellEnd"/>
+      <w:r>
+        <w:t xml:space="preserve">(4,d,c) </w:t>
+      </w:r>
+      <w:proofErr w:type="spellStart"/>
+      <w:r>
+        <w:t>percondition</w:t>
+      </w:r>
+      <w:proofErr w:type="spellEnd"/>
+      <w:r>
+        <w:t>(3,b,a)</w:t>
       </w:r>
     </w:p>
     <w:p>
@@ -16202,8 +18682,13 @@
         <w:pStyle w:val="a1"/>
         <w:ind w:firstLine="480"/>
       </w:pPr>
-      <w:r>
-        <w:t>percondition(3,b,a)</w:t>
+      <w:proofErr w:type="spellStart"/>
+      <w:r>
+        <w:t>percondition</w:t>
+      </w:r>
+      <w:proofErr w:type="spellEnd"/>
+      <w:r>
+        <w:t>(3,b,a)</w:t>
       </w:r>
     </w:p>
     <w:p>
@@ -16220,8 +18705,13 @@
         <w:pStyle w:val="a1"/>
         <w:ind w:firstLine="480"/>
       </w:pPr>
-      <w:r>
-        <w:t>percondition(4,d,c)</w:t>
+      <w:proofErr w:type="spellStart"/>
+      <w:r>
+        <w:t>percondition</w:t>
+      </w:r>
+      <w:proofErr w:type="spellEnd"/>
+      <w:r>
+        <w:t>(4,d,c)</w:t>
       </w:r>
     </w:p>
     <w:p>
@@ -16238,8 +18728,21 @@
         <w:pStyle w:val="a1"/>
         <w:ind w:firstLine="480"/>
       </w:pPr>
-      <w:r>
-        <w:t>percondition(4,d,c) percondition(3,b,a)</w:t>
+      <w:proofErr w:type="spellStart"/>
+      <w:r>
+        <w:t>percondition</w:t>
+      </w:r>
+      <w:proofErr w:type="spellEnd"/>
+      <w:r>
+        <w:t xml:space="preserve">(4,d,c) </w:t>
+      </w:r>
+      <w:proofErr w:type="spellStart"/>
+      <w:r>
+        <w:t>percondition</w:t>
+      </w:r>
+      <w:proofErr w:type="spellEnd"/>
+      <w:r>
+        <w:t>(3,b,a)</w:t>
       </w:r>
     </w:p>
     <w:p>
@@ -16662,7 +19165,15 @@
         <w:ind w:firstLine="480"/>
       </w:pPr>
       <w:r>
-        <w:t>person(zhao).</w:t>
+        <w:t>person(</w:t>
+      </w:r>
+      <w:proofErr w:type="spellStart"/>
+      <w:r>
+        <w:t>zhao</w:t>
+      </w:r>
+      <w:proofErr w:type="spellEnd"/>
+      <w:r>
+        <w:t>).</w:t>
       </w:r>
     </w:p>
     <w:p>
@@ -16740,7 +19251,15 @@
         <w:ind w:firstLine="480"/>
       </w:pPr>
       <w:r>
-        <w:t>2{p(z;w;l;zhao;q)}2 :- rule.</w:t>
+        <w:t>2{p(</w:t>
+      </w:r>
+      <w:proofErr w:type="spellStart"/>
+      <w:r>
+        <w:t>z;w;l;zhao;q</w:t>
+      </w:r>
+      <w:proofErr w:type="spellEnd"/>
+      <w:r>
+        <w:t>)}2 :- rule.</w:t>
       </w:r>
     </w:p>
     <w:p>
@@ -16773,16 +19292,40 @@
         <w:ind w:firstLine="480"/>
       </w:pPr>
       <w:r>
-        <w:t>1{shoot(zhao); shoot(w)}1   :- p(l).</w:t>
-      </w:r>
-    </w:p>
-    <w:p>
-      <w:pPr>
-        <w:pStyle w:val="a1"/>
-        <w:ind w:firstLine="480"/>
-      </w:pPr>
-      <w:r>
-        <w:t>0{shoot(zhao); shoot(w)}0   :- p(zhao).</w:t>
+        <w:t>1{shoot(</w:t>
+      </w:r>
+      <w:proofErr w:type="spellStart"/>
+      <w:r>
+        <w:t>zhao</w:t>
+      </w:r>
+      <w:proofErr w:type="spellEnd"/>
+      <w:r>
+        <w:t>); shoot(w)}1   :- p(l).</w:t>
+      </w:r>
+    </w:p>
+    <w:p>
+      <w:pPr>
+        <w:pStyle w:val="a1"/>
+        <w:ind w:firstLine="480"/>
+      </w:pPr>
+      <w:r>
+        <w:t>0{shoot(</w:t>
+      </w:r>
+      <w:proofErr w:type="spellStart"/>
+      <w:r>
+        <w:t>zhao</w:t>
+      </w:r>
+      <w:proofErr w:type="spellEnd"/>
+      <w:r>
+        <w:t>); shoot(w)}0   :- p(</w:t>
+      </w:r>
+      <w:proofErr w:type="spellStart"/>
+      <w:r>
+        <w:t>zhao</w:t>
+      </w:r>
+      <w:proofErr w:type="spellEnd"/>
+      <w:r>
+        <w:t>).</w:t>
       </w:r>
     </w:p>
     <w:p>
@@ -16824,16 +19367,40 @@
         <w:ind w:firstLine="480"/>
       </w:pPr>
       <w:r>
-        <w:t>0{shoot(zhao); shoot(w)}0   :- -p(l).</w:t>
-      </w:r>
-    </w:p>
-    <w:p>
-      <w:pPr>
-        <w:pStyle w:val="a1"/>
-        <w:ind w:firstLine="480"/>
-      </w:pPr>
-      <w:r>
-        <w:t>1{shoot(zhao); shoot(w)}1   :- -p(zhao).</w:t>
+        <w:t>0{shoot(</w:t>
+      </w:r>
+      <w:proofErr w:type="spellStart"/>
+      <w:r>
+        <w:t>zhao</w:t>
+      </w:r>
+      <w:proofErr w:type="spellEnd"/>
+      <w:r>
+        <w:t>); shoot(w)}0   :- -p(l).</w:t>
+      </w:r>
+    </w:p>
+    <w:p>
+      <w:pPr>
+        <w:pStyle w:val="a1"/>
+        <w:ind w:firstLine="480"/>
+      </w:pPr>
+      <w:r>
+        <w:t>1{shoot(</w:t>
+      </w:r>
+      <w:proofErr w:type="spellStart"/>
+      <w:r>
+        <w:t>zhao</w:t>
+      </w:r>
+      <w:proofErr w:type="spellEnd"/>
+      <w:r>
+        <w:t>); shoot(w)}1   :- -p(</w:t>
+      </w:r>
+      <w:proofErr w:type="spellStart"/>
+      <w:r>
+        <w:t>zhao</w:t>
+      </w:r>
+      <w:proofErr w:type="spellEnd"/>
+      <w:r>
+        <w:t>).</w:t>
       </w:r>
     </w:p>
     <w:p>
@@ -16898,7 +19465,15 @@
         <w:ind w:firstLine="480"/>
       </w:pPr>
       <w:r>
-        <w:t>p(zhao) p(q) shoot(q)</w:t>
+        <w:t>p(</w:t>
+      </w:r>
+      <w:proofErr w:type="spellStart"/>
+      <w:r>
+        <w:t>zhao</w:t>
+      </w:r>
+      <w:proofErr w:type="spellEnd"/>
+      <w:r>
+        <w:t>) p(q) shoot(q)</w:t>
       </w:r>
     </w:p>
     <w:p>
@@ -16961,25 +19536,57 @@
         <w:ind w:firstLine="480"/>
       </w:pPr>
       <w:r>
-        <w:t>p(l) :- shoot(zhao).</w:t>
-      </w:r>
-    </w:p>
-    <w:p>
-      <w:pPr>
-        <w:pStyle w:val="a1"/>
-        <w:ind w:firstLine="480"/>
-      </w:pPr>
-      <w:r>
-        <w:t>p(l) :- not shoot(zhao), shoot(w).</w:t>
-      </w:r>
-    </w:p>
-    <w:p>
-      <w:pPr>
-        <w:pStyle w:val="a1"/>
-        <w:ind w:firstLine="480"/>
-      </w:pPr>
-      <w:r>
-        <w:t>p(zhao) :- not shoot(zhao), not shoot(w).</w:t>
+        <w:t>p(l) :- shoot(</w:t>
+      </w:r>
+      <w:proofErr w:type="spellStart"/>
+      <w:r>
+        <w:t>zhao</w:t>
+      </w:r>
+      <w:proofErr w:type="spellEnd"/>
+      <w:r>
+        <w:t>).</w:t>
+      </w:r>
+    </w:p>
+    <w:p>
+      <w:pPr>
+        <w:pStyle w:val="a1"/>
+        <w:ind w:firstLine="480"/>
+      </w:pPr>
+      <w:r>
+        <w:t>p(l) :- not shoot(</w:t>
+      </w:r>
+      <w:proofErr w:type="spellStart"/>
+      <w:r>
+        <w:t>zhao</w:t>
+      </w:r>
+      <w:proofErr w:type="spellEnd"/>
+      <w:r>
+        <w:t>), shoot(w).</w:t>
+      </w:r>
+    </w:p>
+    <w:p>
+      <w:pPr>
+        <w:pStyle w:val="a1"/>
+        <w:ind w:firstLine="480"/>
+      </w:pPr>
+      <w:r>
+        <w:t>p(</w:t>
+      </w:r>
+      <w:proofErr w:type="spellStart"/>
+      <w:r>
+        <w:t>zhao</w:t>
+      </w:r>
+      <w:proofErr w:type="spellEnd"/>
+      <w:r>
+        <w:t>) :- not shoot(</w:t>
+      </w:r>
+      <w:proofErr w:type="spellStart"/>
+      <w:r>
+        <w:t>zhao</w:t>
+      </w:r>
+      <w:proofErr w:type="spellEnd"/>
+      <w:r>
+        <w:t>), not shoot(w).</w:t>
       </w:r>
     </w:p>
     <w:p>
@@ -17054,7 +19661,15 @@
         <w:ind w:firstLine="480"/>
       </w:pPr>
       <w:r>
-        <w:t>p(z) p(zhao) shoot(z)</w:t>
+        <w:t>p(z) p(</w:t>
+      </w:r>
+      <w:proofErr w:type="spellStart"/>
+      <w:r>
+        <w:t>zhao</w:t>
+      </w:r>
+      <w:proofErr w:type="spellEnd"/>
+      <w:r>
+        <w:t>) shoot(z)</w:t>
       </w:r>
     </w:p>
     <w:p>
@@ -17090,7 +19705,15 @@
         <w:ind w:firstLine="480"/>
       </w:pPr>
       <w:r>
-        <w:t>p(z) p(zhao) shoot(l)</w:t>
+        <w:t>p(z) p(</w:t>
+      </w:r>
+      <w:proofErr w:type="spellStart"/>
+      <w:r>
+        <w:t>zhao</w:t>
+      </w:r>
+      <w:proofErr w:type="spellEnd"/>
+      <w:r>
+        <w:t>) shoot(l)</w:t>
       </w:r>
     </w:p>
     <w:p>
@@ -17144,7 +19767,15 @@
         <w:ind w:firstLine="480"/>
       </w:pPr>
       <w:r>
-        <w:t>p(w) p(q) shoot(zhao)</w:t>
+        <w:t>p(w) p(q) shoot(</w:t>
+      </w:r>
+      <w:proofErr w:type="spellStart"/>
+      <w:r>
+        <w:t>zhao</w:t>
+      </w:r>
+      <w:proofErr w:type="spellEnd"/>
+      <w:r>
+        <w:t>)</w:t>
       </w:r>
     </w:p>
     <w:p>
@@ -17162,7 +19793,15 @@
         <w:ind w:firstLine="480"/>
       </w:pPr>
       <w:r>
-        <w:t>p(w) p(l) shoot(zhao)</w:t>
+        <w:t>p(w) p(l) shoot(</w:t>
+      </w:r>
+      <w:proofErr w:type="spellStart"/>
+      <w:r>
+        <w:t>zhao</w:t>
+      </w:r>
+      <w:proofErr w:type="spellEnd"/>
+      <w:r>
+        <w:t>)</w:t>
       </w:r>
     </w:p>
     <w:p>
@@ -17198,7 +19837,15 @@
         <w:ind w:firstLine="480"/>
       </w:pPr>
       <w:r>
-        <w:t>p(l) p(q) shoot(zhao)</w:t>
+        <w:t>p(l) p(q) shoot(</w:t>
+      </w:r>
+      <w:proofErr w:type="spellStart"/>
+      <w:r>
+        <w:t>zhao</w:t>
+      </w:r>
+      <w:proofErr w:type="spellEnd"/>
+      <w:r>
+        <w:t>)</w:t>
       </w:r>
     </w:p>
     <w:p>
@@ -17216,7 +19863,15 @@
         <w:ind w:firstLine="480"/>
       </w:pPr>
       <w:r>
-        <w:t>p(zhao) p(q) shoot(q)</w:t>
+        <w:t>p(</w:t>
+      </w:r>
+      <w:proofErr w:type="spellStart"/>
+      <w:r>
+        <w:t>zhao</w:t>
+      </w:r>
+      <w:proofErr w:type="spellEnd"/>
+      <w:r>
+        <w:t>) p(q) shoot(q)</w:t>
       </w:r>
     </w:p>
     <w:p>
@@ -17234,7 +19889,15 @@
         <w:ind w:firstLine="480"/>
       </w:pPr>
       <w:r>
-        <w:t>p(w) p(zhao) shoot(z)</w:t>
+        <w:t>p(w) p(</w:t>
+      </w:r>
+      <w:proofErr w:type="spellStart"/>
+      <w:r>
+        <w:t>zhao</w:t>
+      </w:r>
+      <w:proofErr w:type="spellEnd"/>
+      <w:r>
+        <w:t>) shoot(z)</w:t>
       </w:r>
     </w:p>
     <w:p>
@@ -17252,7 +19915,15 @@
         <w:ind w:firstLine="480"/>
       </w:pPr>
       <w:r>
-        <w:t>p(w) p(zhao) shoot(l)</w:t>
+        <w:t>p(w) p(</w:t>
+      </w:r>
+      <w:proofErr w:type="spellStart"/>
+      <w:r>
+        <w:t>zhao</w:t>
+      </w:r>
+      <w:proofErr w:type="spellEnd"/>
+      <w:r>
+        <w:t>) shoot(l)</w:t>
       </w:r>
     </w:p>
     <w:p>
@@ -17529,7 +20200,15 @@
         <w:ind w:firstLine="480"/>
       </w:pPr>
       <w:r>
-        <w:t>person(a;b;c;d).</w:t>
+        <w:t>person(</w:t>
+      </w:r>
+      <w:proofErr w:type="spellStart"/>
+      <w:r>
+        <w:t>a;b;c;d</w:t>
+      </w:r>
+      <w:proofErr w:type="spellEnd"/>
+      <w:r>
+        <w:t>).</w:t>
       </w:r>
     </w:p>
     <w:p>
@@ -17574,49 +20253,89 @@
         <w:ind w:firstLine="480"/>
       </w:pPr>
       <w:r>
-        <w:t>1{option(a;b;c;d)}1 :- options.</w:t>
-      </w:r>
-    </w:p>
-    <w:p>
-      <w:pPr>
-        <w:pStyle w:val="a1"/>
-        <w:ind w:firstLine="480"/>
-      </w:pPr>
-    </w:p>
-    <w:p>
-      <w:pPr>
-        <w:pStyle w:val="a1"/>
-        <w:ind w:firstLine="480"/>
-      </w:pPr>
-      <w:r>
-        <w:t>2{join(c;d)}2 :- option(a).</w:t>
-      </w:r>
-    </w:p>
-    <w:p>
-      <w:pPr>
-        <w:pStyle w:val="a1"/>
-        <w:ind w:firstLine="480"/>
-      </w:pPr>
-      <w:r>
-        <w:t>2{join(d;a)}2 :- option(b).</w:t>
-      </w:r>
-    </w:p>
-    <w:p>
-      <w:pPr>
-        <w:pStyle w:val="a1"/>
-        <w:ind w:firstLine="480"/>
-      </w:pPr>
-      <w:r>
-        <w:t>2{join(a;b)}2 :- option(c).</w:t>
-      </w:r>
-    </w:p>
-    <w:p>
-      <w:pPr>
-        <w:pStyle w:val="a1"/>
-        <w:ind w:firstLine="480"/>
-      </w:pPr>
-      <w:r>
-        <w:t>2{join(c;b)}2 :- option(d).</w:t>
+        <w:t>1{option(</w:t>
+      </w:r>
+      <w:proofErr w:type="spellStart"/>
+      <w:r>
+        <w:t>a;b;c;d</w:t>
+      </w:r>
+      <w:proofErr w:type="spellEnd"/>
+      <w:r>
+        <w:t>)}1 :- options.</w:t>
+      </w:r>
+    </w:p>
+    <w:p>
+      <w:pPr>
+        <w:pStyle w:val="a1"/>
+        <w:ind w:firstLine="480"/>
+      </w:pPr>
+    </w:p>
+    <w:p>
+      <w:pPr>
+        <w:pStyle w:val="a1"/>
+        <w:ind w:firstLine="480"/>
+      </w:pPr>
+      <w:r>
+        <w:t>2{join(</w:t>
+      </w:r>
+      <w:proofErr w:type="spellStart"/>
+      <w:r>
+        <w:t>c;d</w:t>
+      </w:r>
+      <w:proofErr w:type="spellEnd"/>
+      <w:r>
+        <w:t>)}2 :- option(a).</w:t>
+      </w:r>
+    </w:p>
+    <w:p>
+      <w:pPr>
+        <w:pStyle w:val="a1"/>
+        <w:ind w:firstLine="480"/>
+      </w:pPr>
+      <w:r>
+        <w:t>2{join(</w:t>
+      </w:r>
+      <w:proofErr w:type="spellStart"/>
+      <w:r>
+        <w:t>d;a</w:t>
+      </w:r>
+      <w:proofErr w:type="spellEnd"/>
+      <w:r>
+        <w:t>)}2 :- option(b).</w:t>
+      </w:r>
+    </w:p>
+    <w:p>
+      <w:pPr>
+        <w:pStyle w:val="a1"/>
+        <w:ind w:firstLine="480"/>
+      </w:pPr>
+      <w:r>
+        <w:t>2{join(</w:t>
+      </w:r>
+      <w:proofErr w:type="spellStart"/>
+      <w:r>
+        <w:t>a;b</w:t>
+      </w:r>
+      <w:proofErr w:type="spellEnd"/>
+      <w:r>
+        <w:t>)}2 :- option(c).</w:t>
+      </w:r>
+    </w:p>
+    <w:p>
+      <w:pPr>
+        <w:pStyle w:val="a1"/>
+        <w:ind w:firstLine="480"/>
+      </w:pPr>
+      <w:r>
+        <w:t>2{join(</w:t>
+      </w:r>
+      <w:proofErr w:type="spellStart"/>
+      <w:r>
+        <w:t>c;b</w:t>
+      </w:r>
+      <w:proofErr w:type="spellEnd"/>
+      <w:r>
+        <w:t>)}2 :- option(d).</w:t>
       </w:r>
     </w:p>
     <w:p>
@@ -17688,16 +20407,40 @@
         <w:ind w:firstLine="480"/>
       </w:pPr>
       <w:r>
-        <w:t>2{borc; join(d)}2:- p(21).</w:t>
-      </w:r>
-    </w:p>
-    <w:p>
-      <w:pPr>
-        <w:pStyle w:val="a1"/>
-        <w:ind w:firstLine="480"/>
-      </w:pPr>
-      <w:r>
-        <w:t>1{join(b;c)}2 :- borc.</w:t>
+        <w:t>2{</w:t>
+      </w:r>
+      <w:proofErr w:type="spellStart"/>
+      <w:r>
+        <w:t>borc</w:t>
+      </w:r>
+      <w:proofErr w:type="spellEnd"/>
+      <w:r>
+        <w:t>; join(d)}2:- p(21).</w:t>
+      </w:r>
+    </w:p>
+    <w:p>
+      <w:pPr>
+        <w:pStyle w:val="a1"/>
+        <w:ind w:firstLine="480"/>
+      </w:pPr>
+      <w:r>
+        <w:t>1{join(</w:t>
+      </w:r>
+      <w:proofErr w:type="spellStart"/>
+      <w:r>
+        <w:t>b;c</w:t>
+      </w:r>
+      <w:proofErr w:type="spellEnd"/>
+      <w:r>
+        <w:t xml:space="preserve">)}2 :- </w:t>
+      </w:r>
+      <w:proofErr w:type="spellStart"/>
+      <w:r>
+        <w:t>borc</w:t>
+      </w:r>
+      <w:proofErr w:type="spellEnd"/>
+      <w:r>
+        <w:t>.</w:t>
       </w:r>
     </w:p>
     <w:p>
@@ -17707,7 +20450,15 @@
       </w:pPr>
       <w:r>
         <w:lastRenderedPageBreak/>
-        <w:t>0{join(b;c)}0 :- p(22).</w:t>
+        <w:t>0{join(</w:t>
+      </w:r>
+      <w:proofErr w:type="spellStart"/>
+      <w:r>
+        <w:t>b;c</w:t>
+      </w:r>
+      <w:proofErr w:type="spellEnd"/>
+      <w:r>
+        <w:t>)}0 :- p(22).</w:t>
       </w:r>
     </w:p>
     <w:p>
@@ -17731,25 +20482,57 @@
         <w:ind w:firstLine="480"/>
       </w:pPr>
       <w:r>
-        <w:t>3{aorb; join(c); not join(d)}3:- p(31).</w:t>
-      </w:r>
-    </w:p>
-    <w:p>
-      <w:pPr>
-        <w:pStyle w:val="a1"/>
-        <w:ind w:firstLine="480"/>
-      </w:pPr>
-      <w:r>
-        <w:t>1{join(a;b)}2 :- aorb.</w:t>
-      </w:r>
-    </w:p>
-    <w:p>
-      <w:pPr>
-        <w:pStyle w:val="a1"/>
-        <w:ind w:firstLine="480"/>
-      </w:pPr>
-      <w:r>
-        <w:t>0{join(a;b)}0 :- p(32).</w:t>
+        <w:t>3{</w:t>
+      </w:r>
+      <w:proofErr w:type="spellStart"/>
+      <w:r>
+        <w:t>aorb</w:t>
+      </w:r>
+      <w:proofErr w:type="spellEnd"/>
+      <w:r>
+        <w:t>; join(c); not join(d)}3:- p(31).</w:t>
+      </w:r>
+    </w:p>
+    <w:p>
+      <w:pPr>
+        <w:pStyle w:val="a1"/>
+        <w:ind w:firstLine="480"/>
+      </w:pPr>
+      <w:r>
+        <w:t>1{join(</w:t>
+      </w:r>
+      <w:proofErr w:type="spellStart"/>
+      <w:r>
+        <w:t>a;b</w:t>
+      </w:r>
+      <w:proofErr w:type="spellEnd"/>
+      <w:r>
+        <w:t xml:space="preserve">)}2 :- </w:t>
+      </w:r>
+      <w:proofErr w:type="spellStart"/>
+      <w:r>
+        <w:t>aorb</w:t>
+      </w:r>
+      <w:proofErr w:type="spellEnd"/>
+      <w:r>
+        <w:t>.</w:t>
+      </w:r>
+    </w:p>
+    <w:p>
+      <w:pPr>
+        <w:pStyle w:val="a1"/>
+        <w:ind w:firstLine="480"/>
+      </w:pPr>
+      <w:r>
+        <w:t>0{join(</w:t>
+      </w:r>
+      <w:proofErr w:type="spellStart"/>
+      <w:r>
+        <w:t>a;b</w:t>
+      </w:r>
+      <w:proofErr w:type="spellEnd"/>
+      <w:r>
+        <w:t>)}0 :- p(32).</w:t>
       </w:r>
     </w:p>
     <w:p>

</xml_diff>